<commit_message>
Insert a UAV barrier before using the TLAS
</commit_message>
<xml_diff>
--- a/Tutorials/03-AccelerationStructure/03-AccelerationStructure.docx
+++ b/Tutorials/03-AccelerationStructure/03-AccelerationStructure.docx
@@ -2068,15 +2068,7 @@
         <w:t xml:space="preserve">D3D12_RAYTRACING_GEOMETRY_TYPE_TRIANGLES. </w:t>
       </w:r>
       <w:r>
-        <w:t xml:space="preserve">This implies we will be using the built-in triangle intersection </w:t>
-      </w:r>
-      <w:proofErr w:type="spellStart"/>
-      <w:r>
-        <w:t>shader</w:t>
-      </w:r>
-      <w:proofErr w:type="spellEnd"/>
-      <w:r>
-        <w:t xml:space="preserve">, but we will get to what that exactly means in tutorial 7. </w:t>
+        <w:t xml:space="preserve">This implies we will be using the built-in triangle intersection shader, but we will get to what that exactly means in tutorial 7. </w:t>
       </w:r>
     </w:p>
     <w:p>
@@ -5274,17 +5266,7 @@
           <w:szCs w:val="19"/>
           <w:lang w:bidi="he-IL"/>
         </w:rPr>
-        <w:t>D3D12_RESOURCE_STATE_UNORDERED_ACCESS</w:t>
-      </w:r>
-      <w:r>
-        <w:rPr>
-          <w:rFonts w:ascii="Consolas" w:hAnsi="Consolas" w:cs="Consolas"/>
-          <w:color w:val="A000A0"/>
-          <w:sz w:val="19"/>
-          <w:szCs w:val="19"/>
-          <w:lang w:bidi="he-IL"/>
-        </w:rPr>
-        <w:t xml:space="preserve"> </w:t>
+        <w:t xml:space="preserve">D3D12_RESOURCE_STATE_UNORDERED_ACCESS </w:t>
       </w:r>
       <w:r>
         <w:t>for the scratch buffer.</w:t>
@@ -5310,17 +5292,7 @@
           <w:szCs w:val="19"/>
           <w:lang w:bidi="he-IL"/>
         </w:rPr>
-        <w:t>D3D12_RESOURCE_STATE_RAYTRACING_ACCELERATION_STRUCTURE</w:t>
-      </w:r>
-      <w:r>
-        <w:rPr>
-          <w:rFonts w:ascii="Consolas" w:hAnsi="Consolas" w:cs="Consolas"/>
-          <w:color w:val="A000A0"/>
-          <w:sz w:val="19"/>
-          <w:szCs w:val="19"/>
-          <w:lang w:bidi="he-IL"/>
-        </w:rPr>
-        <w:t xml:space="preserve"> </w:t>
+        <w:t xml:space="preserve">D3D12_RESOURCE_STATE_RAYTRACING_ACCELERATION_STRUCTURE </w:t>
       </w:r>
       <w:r>
         <w:t>for the destination buffer.</w:t>
@@ -11310,15 +11282,7 @@
         <w:t>doesn’t</w:t>
       </w:r>
       <w:r>
-        <w:t xml:space="preserve"> affect raytracing at all, and the runtime ignores it while tracing rays. It’s simply a user-defined value that will communicated to the </w:t>
-      </w:r>
-      <w:proofErr w:type="spellStart"/>
-      <w:r>
-        <w:t>shader</w:t>
-      </w:r>
-      <w:proofErr w:type="spellEnd"/>
-      <w:r>
-        <w:t xml:space="preserve"> via the </w:t>
+        <w:t xml:space="preserve"> affect raytracing at all, and the runtime ignores it while tracing rays. It’s simply a user-defined value that will communicated to the shader via the </w:t>
       </w:r>
       <w:proofErr w:type="spellStart"/>
       <w:proofErr w:type="gramStart"/>
@@ -11401,15 +11365,7 @@
         <w:t xml:space="preserve"> </w:t>
       </w:r>
       <w:r>
-        <w:t xml:space="preserve">is the offset of the instance inside the </w:t>
-      </w:r>
-      <w:proofErr w:type="spellStart"/>
-      <w:r>
-        <w:t>shader</w:t>
-      </w:r>
-      <w:proofErr w:type="spellEnd"/>
-      <w:r>
-        <w:t>-binding-table. Let’s set it to 0 for now. This value will be explained in tutorial 5.</w:t>
+        <w:t>is the offset of the instance inside the shader-binding-table. Let’s set it to 0 for now. This value will be explained in tutorial 5.</w:t>
       </w:r>
     </w:p>
     <w:p>
@@ -11654,7 +11610,15 @@
       </w:r>
     </w:p>
     <w:p>
-      <w:pPr>
+      <w:r>
+        <w:t xml:space="preserve">The last step is to insert a UAV barrier for the result buffer. This step is required because </w:t>
+      </w:r>
+      <w:bookmarkStart w:id="1" w:name="_Hlk509660987"/>
+      <w:r>
+        <w:t xml:space="preserve">we need to make sure that the write operation performed in </w:t>
+      </w:r>
+      <w:proofErr w:type="spellStart"/>
+      <w:r>
         <w:rPr>
           <w:rFonts w:ascii="Consolas" w:hAnsi="Consolas" w:cs="Consolas"/>
           <w:b/>
@@ -11664,6 +11628,895 @@
           <w:szCs w:val="19"/>
           <w:lang w:bidi="he-IL"/>
         </w:rPr>
+        <w:t>BuildRaytracingAccelerationStructure</w:t>
+      </w:r>
+      <w:proofErr w:type="spellEnd"/>
+      <w:r>
+        <w:t>()</w:t>
+      </w:r>
+      <w:bookmarkEnd w:id="1"/>
+      <w:r>
+        <w:t xml:space="preserve"> </w:t>
+      </w:r>
+      <w:r>
+        <w:t>finishes</w:t>
+      </w:r>
+      <w:r>
+        <w:t xml:space="preserve"> before </w:t>
+      </w:r>
+      <w:r>
+        <w:t xml:space="preserve">the read operation in </w:t>
+      </w:r>
+      <w:proofErr w:type="spellStart"/>
+      <w:r>
+        <w:rPr>
+          <w:rFonts w:ascii="Consolas" w:hAnsi="Consolas" w:cs="Consolas"/>
+          <w:b/>
+          <w:bCs/>
+          <w:color w:val="880000"/>
+          <w:sz w:val="19"/>
+          <w:szCs w:val="19"/>
+          <w:lang w:bidi="he-IL"/>
+        </w:rPr>
+        <w:t>DispatchRays</w:t>
+      </w:r>
+      <w:proofErr w:type="spellEnd"/>
+      <w:r>
+        <w:t>()</w:t>
+      </w:r>
+      <w:r>
+        <w:t xml:space="preserve"> </w:t>
+      </w:r>
+      <w:bookmarkStart w:id="2" w:name="_GoBack"/>
+      <w:bookmarkEnd w:id="2"/>
+      <w:r>
+        <w:t>(</w:t>
+      </w:r>
+      <w:r>
+        <w:t>will be shown in tutorial 6).</w:t>
+      </w:r>
+    </w:p>
+    <w:p>
+      <w:r>
+        <w:rPr>
+          <w:noProof/>
+          <w:lang w:bidi="he-IL"/>
+        </w:rPr>
+        <mc:AlternateContent>
+          <mc:Choice Requires="wps">
+            <w:drawing>
+              <wp:anchor distT="45720" distB="45720" distL="114300" distR="114300" simplePos="0" relativeHeight="251675648" behindDoc="0" locked="0" layoutInCell="1" allowOverlap="1" wp14:anchorId="702E1422" wp14:editId="64D0258F">
+                <wp:simplePos x="0" y="0"/>
+                <wp:positionH relativeFrom="margin">
+                  <wp:align>left</wp:align>
+                </wp:positionH>
+                <wp:positionV relativeFrom="paragraph">
+                  <wp:posOffset>14605</wp:posOffset>
+                </wp:positionV>
+                <wp:extent cx="3790950" cy="781050"/>
+                <wp:effectExtent l="0" t="0" r="19050" b="19050"/>
+                <wp:wrapSquare wrapText="bothSides"/>
+                <wp:docPr id="8" name="Text Box 2"/>
+                <wp:cNvGraphicFramePr>
+                  <a:graphicFrameLocks xmlns:a="http://schemas.openxmlformats.org/drawingml/2006/main"/>
+                </wp:cNvGraphicFramePr>
+                <a:graphic xmlns:a="http://schemas.openxmlformats.org/drawingml/2006/main">
+                  <a:graphicData uri="http://schemas.microsoft.com/office/word/2010/wordprocessingShape">
+                    <wps:wsp>
+                      <wps:cNvSpPr txBox="1">
+                        <a:spLocks noChangeArrowheads="1"/>
+                      </wps:cNvSpPr>
+                      <wps:spPr bwMode="auto">
+                        <a:xfrm>
+                          <a:off x="0" y="0"/>
+                          <a:ext cx="3790950" cy="781050"/>
+                        </a:xfrm>
+                        <a:prstGeom prst="rect">
+                          <a:avLst/>
+                        </a:prstGeom>
+                        <a:solidFill>
+                          <a:srgbClr val="FFFFFF"/>
+                        </a:solidFill>
+                        <a:ln w="9525">
+                          <a:solidFill>
+                            <a:srgbClr val="000000"/>
+                          </a:solidFill>
+                          <a:miter lim="800000"/>
+                          <a:headEnd/>
+                          <a:tailEnd/>
+                        </a:ln>
+                      </wps:spPr>
+                      <wps:txbx>
+                        <w:txbxContent>
+                          <w:p>
+                            <w:pPr>
+                              <w:autoSpaceDE w:val="0"/>
+                              <w:autoSpaceDN w:val="0"/>
+                              <w:adjustRightInd w:val="0"/>
+                              <w:spacing w:after="0" w:line="240" w:lineRule="auto"/>
+                              <w:rPr>
+                                <w:rFonts w:ascii="Consolas" w:hAnsi="Consolas" w:cs="Consolas"/>
+                                <w:color w:val="000000"/>
+                                <w:sz w:val="19"/>
+                                <w:szCs w:val="19"/>
+                                <w:lang w:bidi="he-IL"/>
+                              </w:rPr>
+                            </w:pPr>
+                            <w:r>
+                              <w:rPr>
+                                <w:rFonts w:ascii="Consolas" w:hAnsi="Consolas" w:cs="Consolas"/>
+                                <w:color w:val="000000"/>
+                                <w:sz w:val="19"/>
+                                <w:szCs w:val="19"/>
+                                <w:lang w:bidi="he-IL"/>
+                              </w:rPr>
+                              <w:t xml:space="preserve">    </w:t>
+                            </w:r>
+                            <w:r>
+                              <w:rPr>
+                                <w:rFonts w:ascii="Consolas" w:hAnsi="Consolas" w:cs="Consolas"/>
+                                <w:color w:val="0000FF"/>
+                                <w:sz w:val="19"/>
+                                <w:szCs w:val="19"/>
+                                <w:lang w:bidi="he-IL"/>
+                              </w:rPr>
+                              <w:t>D3D12_RESOURCE_BARRIER</w:t>
+                            </w:r>
+                            <w:r>
+                              <w:rPr>
+                                <w:rFonts w:ascii="Consolas" w:hAnsi="Consolas" w:cs="Consolas"/>
+                                <w:color w:val="000000"/>
+                                <w:sz w:val="19"/>
+                                <w:szCs w:val="19"/>
+                                <w:lang w:bidi="he-IL"/>
+                              </w:rPr>
+                              <w:t xml:space="preserve"> </w:t>
+                            </w:r>
+                            <w:proofErr w:type="spellStart"/>
+                            <w:r>
+                              <w:rPr>
+                                <w:rFonts w:ascii="Consolas" w:hAnsi="Consolas" w:cs="Consolas"/>
+                                <w:color w:val="000080"/>
+                                <w:sz w:val="19"/>
+                                <w:szCs w:val="19"/>
+                                <w:lang w:bidi="he-IL"/>
+                              </w:rPr>
+                              <w:t>uavBarrier</w:t>
+                            </w:r>
+                            <w:proofErr w:type="spellEnd"/>
+                            <w:r>
+                              <w:rPr>
+                                <w:rFonts w:ascii="Consolas" w:hAnsi="Consolas" w:cs="Consolas"/>
+                                <w:color w:val="000000"/>
+                                <w:sz w:val="19"/>
+                                <w:szCs w:val="19"/>
+                                <w:lang w:bidi="he-IL"/>
+                              </w:rPr>
+                              <w:t xml:space="preserve"> = {};</w:t>
+                            </w:r>
+                          </w:p>
+                          <w:p>
+                            <w:pPr>
+                              <w:autoSpaceDE w:val="0"/>
+                              <w:autoSpaceDN w:val="0"/>
+                              <w:adjustRightInd w:val="0"/>
+                              <w:spacing w:after="0" w:line="240" w:lineRule="auto"/>
+                              <w:rPr>
+                                <w:rFonts w:ascii="Consolas" w:hAnsi="Consolas" w:cs="Consolas"/>
+                                <w:color w:val="000000"/>
+                                <w:sz w:val="19"/>
+                                <w:szCs w:val="19"/>
+                                <w:lang w:bidi="he-IL"/>
+                              </w:rPr>
+                            </w:pPr>
+                            <w:r>
+                              <w:rPr>
+                                <w:rFonts w:ascii="Consolas" w:hAnsi="Consolas" w:cs="Consolas"/>
+                                <w:color w:val="000000"/>
+                                <w:sz w:val="19"/>
+                                <w:szCs w:val="19"/>
+                                <w:lang w:bidi="he-IL"/>
+                              </w:rPr>
+                              <w:t xml:space="preserve">    </w:t>
+                            </w:r>
+                            <w:proofErr w:type="spellStart"/>
+                            <w:r>
+                              <w:rPr>
+                                <w:rFonts w:ascii="Consolas" w:hAnsi="Consolas" w:cs="Consolas"/>
+                                <w:color w:val="000080"/>
+                                <w:sz w:val="19"/>
+                                <w:szCs w:val="19"/>
+                                <w:lang w:bidi="he-IL"/>
+                              </w:rPr>
+                              <w:t>uavBarrier</w:t>
+                            </w:r>
+                            <w:r>
+                              <w:rPr>
+                                <w:rFonts w:ascii="Consolas" w:hAnsi="Consolas" w:cs="Consolas"/>
+                                <w:color w:val="000000"/>
+                                <w:sz w:val="19"/>
+                                <w:szCs w:val="19"/>
+                                <w:lang w:bidi="he-IL"/>
+                              </w:rPr>
+                              <w:t>.</w:t>
+                            </w:r>
+                            <w:r>
+                              <w:rPr>
+                                <w:rFonts w:ascii="Consolas" w:hAnsi="Consolas" w:cs="Consolas"/>
+                                <w:color w:val="000080"/>
+                                <w:sz w:val="19"/>
+                                <w:szCs w:val="19"/>
+                                <w:lang w:bidi="he-IL"/>
+                              </w:rPr>
+                              <w:t>Type</w:t>
+                            </w:r>
+                            <w:proofErr w:type="spellEnd"/>
+                            <w:r>
+                              <w:rPr>
+                                <w:rFonts w:ascii="Consolas" w:hAnsi="Consolas" w:cs="Consolas"/>
+                                <w:color w:val="000000"/>
+                                <w:sz w:val="19"/>
+                                <w:szCs w:val="19"/>
+                                <w:lang w:bidi="he-IL"/>
+                              </w:rPr>
+                              <w:t xml:space="preserve"> = </w:t>
+                            </w:r>
+                            <w:r>
+                              <w:rPr>
+                                <w:rFonts w:ascii="Consolas" w:hAnsi="Consolas" w:cs="Consolas"/>
+                                <w:color w:val="A000A0"/>
+                                <w:sz w:val="19"/>
+                                <w:szCs w:val="19"/>
+                                <w:lang w:bidi="he-IL"/>
+                              </w:rPr>
+                              <w:t>D3D12_RESOURCE_BARRIER_TYPE_UAV</w:t>
+                            </w:r>
+                            <w:r>
+                              <w:rPr>
+                                <w:rFonts w:ascii="Consolas" w:hAnsi="Consolas" w:cs="Consolas"/>
+                                <w:color w:val="000000"/>
+                                <w:sz w:val="19"/>
+                                <w:szCs w:val="19"/>
+                                <w:lang w:bidi="he-IL"/>
+                              </w:rPr>
+                              <w:t>;</w:t>
+                            </w:r>
+                          </w:p>
+                          <w:p>
+                            <w:pPr>
+                              <w:autoSpaceDE w:val="0"/>
+                              <w:autoSpaceDN w:val="0"/>
+                              <w:adjustRightInd w:val="0"/>
+                              <w:spacing w:after="0" w:line="240" w:lineRule="auto"/>
+                              <w:rPr>
+                                <w:rFonts w:ascii="Consolas" w:hAnsi="Consolas" w:cs="Consolas"/>
+                                <w:color w:val="000000"/>
+                                <w:sz w:val="19"/>
+                                <w:szCs w:val="19"/>
+                                <w:lang w:bidi="he-IL"/>
+                              </w:rPr>
+                            </w:pPr>
+                            <w:r>
+                              <w:rPr>
+                                <w:rFonts w:ascii="Consolas" w:hAnsi="Consolas" w:cs="Consolas"/>
+                                <w:color w:val="000000"/>
+                                <w:sz w:val="19"/>
+                                <w:szCs w:val="19"/>
+                                <w:lang w:bidi="he-IL"/>
+                              </w:rPr>
+                              <w:t xml:space="preserve">    </w:t>
+                            </w:r>
+                            <w:proofErr w:type="spellStart"/>
+                            <w:r>
+                              <w:rPr>
+                                <w:rFonts w:ascii="Consolas" w:hAnsi="Consolas" w:cs="Consolas"/>
+                                <w:color w:val="000080"/>
+                                <w:sz w:val="19"/>
+                                <w:szCs w:val="19"/>
+                                <w:lang w:bidi="he-IL"/>
+                              </w:rPr>
+                              <w:t>uavBarrier</w:t>
+                            </w:r>
+                            <w:r>
+                              <w:rPr>
+                                <w:rFonts w:ascii="Consolas" w:hAnsi="Consolas" w:cs="Consolas"/>
+                                <w:color w:val="000000"/>
+                                <w:sz w:val="19"/>
+                                <w:szCs w:val="19"/>
+                                <w:lang w:bidi="he-IL"/>
+                              </w:rPr>
+                              <w:t>.</w:t>
+                            </w:r>
+                            <w:r>
+                              <w:rPr>
+                                <w:rFonts w:ascii="Consolas" w:hAnsi="Consolas" w:cs="Consolas"/>
+                                <w:color w:val="000080"/>
+                                <w:sz w:val="19"/>
+                                <w:szCs w:val="19"/>
+                                <w:lang w:bidi="he-IL"/>
+                              </w:rPr>
+                              <w:t>UAV</w:t>
+                            </w:r>
+                            <w:r>
+                              <w:rPr>
+                                <w:rFonts w:ascii="Consolas" w:hAnsi="Consolas" w:cs="Consolas"/>
+                                <w:color w:val="000000"/>
+                                <w:sz w:val="19"/>
+                                <w:szCs w:val="19"/>
+                                <w:lang w:bidi="he-IL"/>
+                              </w:rPr>
+                              <w:t>.</w:t>
+                            </w:r>
+                            <w:r>
+                              <w:rPr>
+                                <w:rFonts w:ascii="Consolas" w:hAnsi="Consolas" w:cs="Consolas"/>
+                                <w:color w:val="000080"/>
+                                <w:sz w:val="19"/>
+                                <w:szCs w:val="19"/>
+                                <w:lang w:bidi="he-IL"/>
+                              </w:rPr>
+                              <w:t>pResource</w:t>
+                            </w:r>
+                            <w:proofErr w:type="spellEnd"/>
+                            <w:r>
+                              <w:rPr>
+                                <w:rFonts w:ascii="Consolas" w:hAnsi="Consolas" w:cs="Consolas"/>
+                                <w:color w:val="000000"/>
+                                <w:sz w:val="19"/>
+                                <w:szCs w:val="19"/>
+                                <w:lang w:bidi="he-IL"/>
+                              </w:rPr>
+                              <w:t xml:space="preserve"> = </w:t>
+                            </w:r>
+                            <w:proofErr w:type="spellStart"/>
+                            <w:proofErr w:type="gramStart"/>
+                            <w:r>
+                              <w:rPr>
+                                <w:rFonts w:ascii="Consolas" w:hAnsi="Consolas" w:cs="Consolas"/>
+                                <w:color w:val="000080"/>
+                                <w:sz w:val="19"/>
+                                <w:szCs w:val="19"/>
+                                <w:lang w:bidi="he-IL"/>
+                              </w:rPr>
+                              <w:t>buffers</w:t>
+                            </w:r>
+                            <w:r>
+                              <w:rPr>
+                                <w:rFonts w:ascii="Consolas" w:hAnsi="Consolas" w:cs="Consolas"/>
+                                <w:color w:val="000000"/>
+                                <w:sz w:val="19"/>
+                                <w:szCs w:val="19"/>
+                                <w:lang w:bidi="he-IL"/>
+                              </w:rPr>
+                              <w:t>.</w:t>
+                            </w:r>
+                            <w:r>
+                              <w:rPr>
+                                <w:rFonts w:ascii="Consolas" w:hAnsi="Consolas" w:cs="Consolas"/>
+                                <w:color w:val="000080"/>
+                                <w:sz w:val="19"/>
+                                <w:szCs w:val="19"/>
+                                <w:lang w:bidi="he-IL"/>
+                              </w:rPr>
+                              <w:t>pResult</w:t>
+                            </w:r>
+                            <w:proofErr w:type="spellEnd"/>
+                            <w:proofErr w:type="gramEnd"/>
+                            <w:r>
+                              <w:rPr>
+                                <w:rFonts w:ascii="Consolas" w:hAnsi="Consolas" w:cs="Consolas"/>
+                                <w:color w:val="000000"/>
+                                <w:sz w:val="19"/>
+                                <w:szCs w:val="19"/>
+                                <w:lang w:bidi="he-IL"/>
+                              </w:rPr>
+                              <w:t>;</w:t>
+                            </w:r>
+                          </w:p>
+                          <w:p>
+                            <w:r>
+                              <w:rPr>
+                                <w:rFonts w:ascii="Consolas" w:hAnsi="Consolas" w:cs="Consolas"/>
+                                <w:color w:val="000000"/>
+                                <w:sz w:val="19"/>
+                                <w:szCs w:val="19"/>
+                                <w:lang w:bidi="he-IL"/>
+                              </w:rPr>
+                              <w:t xml:space="preserve">    </w:t>
+                            </w:r>
+                            <w:proofErr w:type="spellStart"/>
+                            <w:r>
+                              <w:rPr>
+                                <w:rFonts w:ascii="Consolas" w:hAnsi="Consolas" w:cs="Consolas"/>
+                                <w:color w:val="000080"/>
+                                <w:sz w:val="19"/>
+                                <w:szCs w:val="19"/>
+                                <w:lang w:bidi="he-IL"/>
+                              </w:rPr>
+                              <w:t>pCmdList</w:t>
+                            </w:r>
+                            <w:proofErr w:type="spellEnd"/>
+                            <w:r>
+                              <w:rPr>
+                                <w:rFonts w:ascii="Consolas" w:hAnsi="Consolas" w:cs="Consolas"/>
+                                <w:color w:val="008080"/>
+                                <w:sz w:val="19"/>
+                                <w:szCs w:val="19"/>
+                                <w:lang w:bidi="he-IL"/>
+                              </w:rPr>
+                              <w:t>-&gt;</w:t>
+                            </w:r>
+                            <w:proofErr w:type="spellStart"/>
+                            <w:proofErr w:type="gramStart"/>
+                            <w:r>
+                              <w:rPr>
+                                <w:rFonts w:ascii="Consolas" w:hAnsi="Consolas" w:cs="Consolas"/>
+                                <w:color w:val="880000"/>
+                                <w:sz w:val="19"/>
+                                <w:szCs w:val="19"/>
+                                <w:lang w:bidi="he-IL"/>
+                              </w:rPr>
+                              <w:t>ResourceBarrier</w:t>
+                            </w:r>
+                            <w:proofErr w:type="spellEnd"/>
+                            <w:r>
+                              <w:rPr>
+                                <w:rFonts w:ascii="Consolas" w:hAnsi="Consolas" w:cs="Consolas"/>
+                                <w:color w:val="000000"/>
+                                <w:sz w:val="19"/>
+                                <w:szCs w:val="19"/>
+                                <w:lang w:bidi="he-IL"/>
+                              </w:rPr>
+                              <w:t>(</w:t>
+                            </w:r>
+                            <w:proofErr w:type="gramEnd"/>
+                            <w:r>
+                              <w:rPr>
+                                <w:rFonts w:ascii="Consolas" w:hAnsi="Consolas" w:cs="Consolas"/>
+                                <w:color w:val="000000"/>
+                                <w:sz w:val="19"/>
+                                <w:szCs w:val="19"/>
+                                <w:lang w:bidi="he-IL"/>
+                              </w:rPr>
+                              <w:t>1, &amp;</w:t>
+                            </w:r>
+                            <w:proofErr w:type="spellStart"/>
+                            <w:r>
+                              <w:rPr>
+                                <w:rFonts w:ascii="Consolas" w:hAnsi="Consolas" w:cs="Consolas"/>
+                                <w:color w:val="000080"/>
+                                <w:sz w:val="19"/>
+                                <w:szCs w:val="19"/>
+                                <w:lang w:bidi="he-IL"/>
+                              </w:rPr>
+                              <w:t>uavBarrier</w:t>
+                            </w:r>
+                            <w:proofErr w:type="spellEnd"/>
+                            <w:r>
+                              <w:rPr>
+                                <w:rFonts w:ascii="Consolas" w:hAnsi="Consolas" w:cs="Consolas"/>
+                                <w:color w:val="000000"/>
+                                <w:sz w:val="19"/>
+                                <w:szCs w:val="19"/>
+                                <w:lang w:bidi="he-IL"/>
+                              </w:rPr>
+                              <w:t>);</w:t>
+                            </w:r>
+                          </w:p>
+                        </w:txbxContent>
+                      </wps:txbx>
+                      <wps:bodyPr rot="0" vert="horz" wrap="square" lIns="91440" tIns="45720" rIns="91440" bIns="45720" anchor="t" anchorCtr="0">
+                        <a:noAutofit/>
+                      </wps:bodyPr>
+                    </wps:wsp>
+                  </a:graphicData>
+                </a:graphic>
+                <wp14:sizeRelH relativeFrom="margin">
+                  <wp14:pctWidth>0</wp14:pctWidth>
+                </wp14:sizeRelH>
+                <wp14:sizeRelV relativeFrom="margin">
+                  <wp14:pctHeight>0</wp14:pctHeight>
+                </wp14:sizeRelV>
+              </wp:anchor>
+            </w:drawing>
+          </mc:Choice>
+          <mc:Fallback>
+            <w:pict>
+              <v:shapetype w14:anchorId="702E1422" id="_x0000_t202" coordsize="21600,21600" o:spt="202" path="m,l,21600r21600,l21600,xe">
+                <v:stroke joinstyle="miter"/>
+                <v:path gradientshapeok="t" o:connecttype="rect"/>
+              </v:shapetype>
+              <v:shape id="_x0000_s1033" type="#_x0000_t202" style="position:absolute;margin-left:0;margin-top:1.15pt;width:298.5pt;height:61.5pt;z-index:251675648;visibility:visible;mso-wrap-style:square;mso-width-percent:0;mso-height-percent:0;mso-wrap-distance-left:9pt;mso-wrap-distance-top:3.6pt;mso-wrap-distance-right:9pt;mso-wrap-distance-bottom:3.6pt;mso-position-horizontal:left;mso-position-horizontal-relative:margin;mso-position-vertical:absolute;mso-position-vertical-relative:text;mso-width-percent:0;mso-height-percent:0;mso-width-relative:margin;mso-height-relative:margin;v-text-anchor:top" o:gfxdata="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">
+                <v:textbox>
+                  <w:txbxContent>
+                    <w:p>
+                      <w:pPr>
+                        <w:autoSpaceDE w:val="0"/>
+                        <w:autoSpaceDN w:val="0"/>
+                        <w:adjustRightInd w:val="0"/>
+                        <w:spacing w:after="0" w:line="240" w:lineRule="auto"/>
+                        <w:rPr>
+                          <w:rFonts w:ascii="Consolas" w:hAnsi="Consolas" w:cs="Consolas"/>
+                          <w:color w:val="000000"/>
+                          <w:sz w:val="19"/>
+                          <w:szCs w:val="19"/>
+                          <w:lang w:bidi="he-IL"/>
+                        </w:rPr>
+                      </w:pPr>
+                      <w:r>
+                        <w:rPr>
+                          <w:rFonts w:ascii="Consolas" w:hAnsi="Consolas" w:cs="Consolas"/>
+                          <w:color w:val="000000"/>
+                          <w:sz w:val="19"/>
+                          <w:szCs w:val="19"/>
+                          <w:lang w:bidi="he-IL"/>
+                        </w:rPr>
+                        <w:t xml:space="preserve">    </w:t>
+                      </w:r>
+                      <w:r>
+                        <w:rPr>
+                          <w:rFonts w:ascii="Consolas" w:hAnsi="Consolas" w:cs="Consolas"/>
+                          <w:color w:val="0000FF"/>
+                          <w:sz w:val="19"/>
+                          <w:szCs w:val="19"/>
+                          <w:lang w:bidi="he-IL"/>
+                        </w:rPr>
+                        <w:t>D3D12_RESOURCE_BARRIER</w:t>
+                      </w:r>
+                      <w:r>
+                        <w:rPr>
+                          <w:rFonts w:ascii="Consolas" w:hAnsi="Consolas" w:cs="Consolas"/>
+                          <w:color w:val="000000"/>
+                          <w:sz w:val="19"/>
+                          <w:szCs w:val="19"/>
+                          <w:lang w:bidi="he-IL"/>
+                        </w:rPr>
+                        <w:t xml:space="preserve"> </w:t>
+                      </w:r>
+                      <w:proofErr w:type="spellStart"/>
+                      <w:r>
+                        <w:rPr>
+                          <w:rFonts w:ascii="Consolas" w:hAnsi="Consolas" w:cs="Consolas"/>
+                          <w:color w:val="000080"/>
+                          <w:sz w:val="19"/>
+                          <w:szCs w:val="19"/>
+                          <w:lang w:bidi="he-IL"/>
+                        </w:rPr>
+                        <w:t>uavBarrier</w:t>
+                      </w:r>
+                      <w:proofErr w:type="spellEnd"/>
+                      <w:r>
+                        <w:rPr>
+                          <w:rFonts w:ascii="Consolas" w:hAnsi="Consolas" w:cs="Consolas"/>
+                          <w:color w:val="000000"/>
+                          <w:sz w:val="19"/>
+                          <w:szCs w:val="19"/>
+                          <w:lang w:bidi="he-IL"/>
+                        </w:rPr>
+                        <w:t xml:space="preserve"> = {};</w:t>
+                      </w:r>
+                    </w:p>
+                    <w:p>
+                      <w:pPr>
+                        <w:autoSpaceDE w:val="0"/>
+                        <w:autoSpaceDN w:val="0"/>
+                        <w:adjustRightInd w:val="0"/>
+                        <w:spacing w:after="0" w:line="240" w:lineRule="auto"/>
+                        <w:rPr>
+                          <w:rFonts w:ascii="Consolas" w:hAnsi="Consolas" w:cs="Consolas"/>
+                          <w:color w:val="000000"/>
+                          <w:sz w:val="19"/>
+                          <w:szCs w:val="19"/>
+                          <w:lang w:bidi="he-IL"/>
+                        </w:rPr>
+                      </w:pPr>
+                      <w:r>
+                        <w:rPr>
+                          <w:rFonts w:ascii="Consolas" w:hAnsi="Consolas" w:cs="Consolas"/>
+                          <w:color w:val="000000"/>
+                          <w:sz w:val="19"/>
+                          <w:szCs w:val="19"/>
+                          <w:lang w:bidi="he-IL"/>
+                        </w:rPr>
+                        <w:t xml:space="preserve">    </w:t>
+                      </w:r>
+                      <w:proofErr w:type="spellStart"/>
+                      <w:r>
+                        <w:rPr>
+                          <w:rFonts w:ascii="Consolas" w:hAnsi="Consolas" w:cs="Consolas"/>
+                          <w:color w:val="000080"/>
+                          <w:sz w:val="19"/>
+                          <w:szCs w:val="19"/>
+                          <w:lang w:bidi="he-IL"/>
+                        </w:rPr>
+                        <w:t>uavBarrier</w:t>
+                      </w:r>
+                      <w:r>
+                        <w:rPr>
+                          <w:rFonts w:ascii="Consolas" w:hAnsi="Consolas" w:cs="Consolas"/>
+                          <w:color w:val="000000"/>
+                          <w:sz w:val="19"/>
+                          <w:szCs w:val="19"/>
+                          <w:lang w:bidi="he-IL"/>
+                        </w:rPr>
+                        <w:t>.</w:t>
+                      </w:r>
+                      <w:r>
+                        <w:rPr>
+                          <w:rFonts w:ascii="Consolas" w:hAnsi="Consolas" w:cs="Consolas"/>
+                          <w:color w:val="000080"/>
+                          <w:sz w:val="19"/>
+                          <w:szCs w:val="19"/>
+                          <w:lang w:bidi="he-IL"/>
+                        </w:rPr>
+                        <w:t>Type</w:t>
+                      </w:r>
+                      <w:proofErr w:type="spellEnd"/>
+                      <w:r>
+                        <w:rPr>
+                          <w:rFonts w:ascii="Consolas" w:hAnsi="Consolas" w:cs="Consolas"/>
+                          <w:color w:val="000000"/>
+                          <w:sz w:val="19"/>
+                          <w:szCs w:val="19"/>
+                          <w:lang w:bidi="he-IL"/>
+                        </w:rPr>
+                        <w:t xml:space="preserve"> = </w:t>
+                      </w:r>
+                      <w:r>
+                        <w:rPr>
+                          <w:rFonts w:ascii="Consolas" w:hAnsi="Consolas" w:cs="Consolas"/>
+                          <w:color w:val="A000A0"/>
+                          <w:sz w:val="19"/>
+                          <w:szCs w:val="19"/>
+                          <w:lang w:bidi="he-IL"/>
+                        </w:rPr>
+                        <w:t>D3D12_RESOURCE_BARRIER_TYPE_UAV</w:t>
+                      </w:r>
+                      <w:r>
+                        <w:rPr>
+                          <w:rFonts w:ascii="Consolas" w:hAnsi="Consolas" w:cs="Consolas"/>
+                          <w:color w:val="000000"/>
+                          <w:sz w:val="19"/>
+                          <w:szCs w:val="19"/>
+                          <w:lang w:bidi="he-IL"/>
+                        </w:rPr>
+                        <w:t>;</w:t>
+                      </w:r>
+                    </w:p>
+                    <w:p>
+                      <w:pPr>
+                        <w:autoSpaceDE w:val="0"/>
+                        <w:autoSpaceDN w:val="0"/>
+                        <w:adjustRightInd w:val="0"/>
+                        <w:spacing w:after="0" w:line="240" w:lineRule="auto"/>
+                        <w:rPr>
+                          <w:rFonts w:ascii="Consolas" w:hAnsi="Consolas" w:cs="Consolas"/>
+                          <w:color w:val="000000"/>
+                          <w:sz w:val="19"/>
+                          <w:szCs w:val="19"/>
+                          <w:lang w:bidi="he-IL"/>
+                        </w:rPr>
+                      </w:pPr>
+                      <w:r>
+                        <w:rPr>
+                          <w:rFonts w:ascii="Consolas" w:hAnsi="Consolas" w:cs="Consolas"/>
+                          <w:color w:val="000000"/>
+                          <w:sz w:val="19"/>
+                          <w:szCs w:val="19"/>
+                          <w:lang w:bidi="he-IL"/>
+                        </w:rPr>
+                        <w:t xml:space="preserve">    </w:t>
+                      </w:r>
+                      <w:proofErr w:type="spellStart"/>
+                      <w:r>
+                        <w:rPr>
+                          <w:rFonts w:ascii="Consolas" w:hAnsi="Consolas" w:cs="Consolas"/>
+                          <w:color w:val="000080"/>
+                          <w:sz w:val="19"/>
+                          <w:szCs w:val="19"/>
+                          <w:lang w:bidi="he-IL"/>
+                        </w:rPr>
+                        <w:t>uavBarrier</w:t>
+                      </w:r>
+                      <w:r>
+                        <w:rPr>
+                          <w:rFonts w:ascii="Consolas" w:hAnsi="Consolas" w:cs="Consolas"/>
+                          <w:color w:val="000000"/>
+                          <w:sz w:val="19"/>
+                          <w:szCs w:val="19"/>
+                          <w:lang w:bidi="he-IL"/>
+                        </w:rPr>
+                        <w:t>.</w:t>
+                      </w:r>
+                      <w:r>
+                        <w:rPr>
+                          <w:rFonts w:ascii="Consolas" w:hAnsi="Consolas" w:cs="Consolas"/>
+                          <w:color w:val="000080"/>
+                          <w:sz w:val="19"/>
+                          <w:szCs w:val="19"/>
+                          <w:lang w:bidi="he-IL"/>
+                        </w:rPr>
+                        <w:t>UAV</w:t>
+                      </w:r>
+                      <w:r>
+                        <w:rPr>
+                          <w:rFonts w:ascii="Consolas" w:hAnsi="Consolas" w:cs="Consolas"/>
+                          <w:color w:val="000000"/>
+                          <w:sz w:val="19"/>
+                          <w:szCs w:val="19"/>
+                          <w:lang w:bidi="he-IL"/>
+                        </w:rPr>
+                        <w:t>.</w:t>
+                      </w:r>
+                      <w:r>
+                        <w:rPr>
+                          <w:rFonts w:ascii="Consolas" w:hAnsi="Consolas" w:cs="Consolas"/>
+                          <w:color w:val="000080"/>
+                          <w:sz w:val="19"/>
+                          <w:szCs w:val="19"/>
+                          <w:lang w:bidi="he-IL"/>
+                        </w:rPr>
+                        <w:t>pResource</w:t>
+                      </w:r>
+                      <w:proofErr w:type="spellEnd"/>
+                      <w:r>
+                        <w:rPr>
+                          <w:rFonts w:ascii="Consolas" w:hAnsi="Consolas" w:cs="Consolas"/>
+                          <w:color w:val="000000"/>
+                          <w:sz w:val="19"/>
+                          <w:szCs w:val="19"/>
+                          <w:lang w:bidi="he-IL"/>
+                        </w:rPr>
+                        <w:t xml:space="preserve"> = </w:t>
+                      </w:r>
+                      <w:proofErr w:type="spellStart"/>
+                      <w:proofErr w:type="gramStart"/>
+                      <w:r>
+                        <w:rPr>
+                          <w:rFonts w:ascii="Consolas" w:hAnsi="Consolas" w:cs="Consolas"/>
+                          <w:color w:val="000080"/>
+                          <w:sz w:val="19"/>
+                          <w:szCs w:val="19"/>
+                          <w:lang w:bidi="he-IL"/>
+                        </w:rPr>
+                        <w:t>buffers</w:t>
+                      </w:r>
+                      <w:r>
+                        <w:rPr>
+                          <w:rFonts w:ascii="Consolas" w:hAnsi="Consolas" w:cs="Consolas"/>
+                          <w:color w:val="000000"/>
+                          <w:sz w:val="19"/>
+                          <w:szCs w:val="19"/>
+                          <w:lang w:bidi="he-IL"/>
+                        </w:rPr>
+                        <w:t>.</w:t>
+                      </w:r>
+                      <w:r>
+                        <w:rPr>
+                          <w:rFonts w:ascii="Consolas" w:hAnsi="Consolas" w:cs="Consolas"/>
+                          <w:color w:val="000080"/>
+                          <w:sz w:val="19"/>
+                          <w:szCs w:val="19"/>
+                          <w:lang w:bidi="he-IL"/>
+                        </w:rPr>
+                        <w:t>pResult</w:t>
+                      </w:r>
+                      <w:proofErr w:type="spellEnd"/>
+                      <w:proofErr w:type="gramEnd"/>
+                      <w:r>
+                        <w:rPr>
+                          <w:rFonts w:ascii="Consolas" w:hAnsi="Consolas" w:cs="Consolas"/>
+                          <w:color w:val="000000"/>
+                          <w:sz w:val="19"/>
+                          <w:szCs w:val="19"/>
+                          <w:lang w:bidi="he-IL"/>
+                        </w:rPr>
+                        <w:t>;</w:t>
+                      </w:r>
+                    </w:p>
+                    <w:p>
+                      <w:r>
+                        <w:rPr>
+                          <w:rFonts w:ascii="Consolas" w:hAnsi="Consolas" w:cs="Consolas"/>
+                          <w:color w:val="000000"/>
+                          <w:sz w:val="19"/>
+                          <w:szCs w:val="19"/>
+                          <w:lang w:bidi="he-IL"/>
+                        </w:rPr>
+                        <w:t xml:space="preserve">    </w:t>
+                      </w:r>
+                      <w:proofErr w:type="spellStart"/>
+                      <w:r>
+                        <w:rPr>
+                          <w:rFonts w:ascii="Consolas" w:hAnsi="Consolas" w:cs="Consolas"/>
+                          <w:color w:val="000080"/>
+                          <w:sz w:val="19"/>
+                          <w:szCs w:val="19"/>
+                          <w:lang w:bidi="he-IL"/>
+                        </w:rPr>
+                        <w:t>pCmdList</w:t>
+                      </w:r>
+                      <w:proofErr w:type="spellEnd"/>
+                      <w:r>
+                        <w:rPr>
+                          <w:rFonts w:ascii="Consolas" w:hAnsi="Consolas" w:cs="Consolas"/>
+                          <w:color w:val="008080"/>
+                          <w:sz w:val="19"/>
+                          <w:szCs w:val="19"/>
+                          <w:lang w:bidi="he-IL"/>
+                        </w:rPr>
+                        <w:t>-&gt;</w:t>
+                      </w:r>
+                      <w:proofErr w:type="spellStart"/>
+                      <w:proofErr w:type="gramStart"/>
+                      <w:r>
+                        <w:rPr>
+                          <w:rFonts w:ascii="Consolas" w:hAnsi="Consolas" w:cs="Consolas"/>
+                          <w:color w:val="880000"/>
+                          <w:sz w:val="19"/>
+                          <w:szCs w:val="19"/>
+                          <w:lang w:bidi="he-IL"/>
+                        </w:rPr>
+                        <w:t>ResourceBarrier</w:t>
+                      </w:r>
+                      <w:proofErr w:type="spellEnd"/>
+                      <w:r>
+                        <w:rPr>
+                          <w:rFonts w:ascii="Consolas" w:hAnsi="Consolas" w:cs="Consolas"/>
+                          <w:color w:val="000000"/>
+                          <w:sz w:val="19"/>
+                          <w:szCs w:val="19"/>
+                          <w:lang w:bidi="he-IL"/>
+                        </w:rPr>
+                        <w:t>(</w:t>
+                      </w:r>
+                      <w:proofErr w:type="gramEnd"/>
+                      <w:r>
+                        <w:rPr>
+                          <w:rFonts w:ascii="Consolas" w:hAnsi="Consolas" w:cs="Consolas"/>
+                          <w:color w:val="000000"/>
+                          <w:sz w:val="19"/>
+                          <w:szCs w:val="19"/>
+                          <w:lang w:bidi="he-IL"/>
+                        </w:rPr>
+                        <w:t>1, &amp;</w:t>
+                      </w:r>
+                      <w:proofErr w:type="spellStart"/>
+                      <w:r>
+                        <w:rPr>
+                          <w:rFonts w:ascii="Consolas" w:hAnsi="Consolas" w:cs="Consolas"/>
+                          <w:color w:val="000080"/>
+                          <w:sz w:val="19"/>
+                          <w:szCs w:val="19"/>
+                          <w:lang w:bidi="he-IL"/>
+                        </w:rPr>
+                        <w:t>uavBarrier</w:t>
+                      </w:r>
+                      <w:proofErr w:type="spellEnd"/>
+                      <w:r>
+                        <w:rPr>
+                          <w:rFonts w:ascii="Consolas" w:hAnsi="Consolas" w:cs="Consolas"/>
+                          <w:color w:val="000000"/>
+                          <w:sz w:val="19"/>
+                          <w:szCs w:val="19"/>
+                          <w:lang w:bidi="he-IL"/>
+                        </w:rPr>
+                        <w:t>);</w:t>
+                      </w:r>
+                    </w:p>
+                  </w:txbxContent>
+                </v:textbox>
+                <w10:wrap type="square" anchorx="margin"/>
+              </v:shape>
+            </w:pict>
+          </mc:Fallback>
+        </mc:AlternateContent>
+      </w:r>
+    </w:p>
+    <w:p/>
+    <w:p>
+      <w:pPr>
+        <w:pStyle w:val="Heading1"/>
       </w:pPr>
     </w:p>
     <w:p>
@@ -12237,8 +13090,6 @@
       <w:r>
         <w:t xml:space="preserve"> buffers will be released automatically once the local variable holding their smart pointer goes out of scope.</w:t>
       </w:r>
-      <w:bookmarkStart w:id="1" w:name="_GoBack"/>
-      <w:bookmarkEnd w:id="1"/>
     </w:p>
     <w:p>
       <w:r>
@@ -13732,7 +14583,7 @@
 </file>
 
 <file path=customXml/itemProps1.xml><?xml version="1.0" encoding="utf-8"?>
-<ds:datastoreItem xmlns:ds="http://schemas.openxmlformats.org/officeDocument/2006/customXml" ds:itemID="{B965F807-DF7F-4BDE-941D-87E9FA484C48}">
+<ds:datastoreItem xmlns:ds="http://schemas.openxmlformats.org/officeDocument/2006/customXml" ds:itemID="{F09DD37A-12BF-4972-8B0F-C83064FC6227}">
   <ds:schemaRefs>
     <ds:schemaRef ds:uri="http://schemas.openxmlformats.org/officeDocument/2006/bibliography"/>
   </ds:schemaRefs>

</xml_diff>

<commit_message>
Insert a UAV barrier after writing to the BLAS
</commit_message>
<xml_diff>
--- a/Tutorials/03-AccelerationStructure/03-AccelerationStructure.docx
+++ b/Tutorials/03-AccelerationStructure/03-AccelerationStructure.docx
@@ -8350,10 +8350,914 @@
     </w:p>
     <w:p>
       <w:pPr>
+        <w:autoSpaceDE w:val="0"/>
+        <w:autoSpaceDN w:val="0"/>
+        <w:adjustRightInd w:val="0"/>
+        <w:spacing w:after="0" w:line="240" w:lineRule="auto"/>
+      </w:pPr>
+      <w:r>
+        <w:lastRenderedPageBreak/>
+        <w:t xml:space="preserve">In the next section we will use the BLAS as an input for another </w:t>
+      </w:r>
+      <w:proofErr w:type="spellStart"/>
+      <w:proofErr w:type="gramStart"/>
+      <w:r>
+        <w:rPr>
+          <w:rFonts w:ascii="Consolas" w:hAnsi="Consolas" w:cs="Consolas"/>
+          <w:color w:val="880000"/>
+          <w:sz w:val="19"/>
+          <w:szCs w:val="19"/>
+          <w:lang w:bidi="he-IL"/>
+        </w:rPr>
+        <w:t>BuildRaytracingAccelerationStructure</w:t>
+      </w:r>
+      <w:proofErr w:type="spellEnd"/>
+      <w:r>
+        <w:rPr>
+          <w:rFonts w:ascii="Consolas" w:hAnsi="Consolas" w:cs="Consolas"/>
+          <w:color w:val="880000"/>
+          <w:sz w:val="19"/>
+          <w:szCs w:val="19"/>
+          <w:lang w:bidi="he-IL"/>
+        </w:rPr>
+        <w:t>(</w:t>
+      </w:r>
+      <w:proofErr w:type="gramEnd"/>
+      <w:r>
+        <w:rPr>
+          <w:rFonts w:ascii="Consolas" w:hAnsi="Consolas" w:cs="Consolas"/>
+          <w:color w:val="880000"/>
+          <w:sz w:val="19"/>
+          <w:szCs w:val="19"/>
+          <w:lang w:bidi="he-IL"/>
+        </w:rPr>
+        <w:t>)</w:t>
+      </w:r>
+      <w:r>
+        <w:t xml:space="preserve"> operation. We need to make sure that the write operation will finish before reading data from the result buffer. We do that using a regular UAV-barrier.</w:t>
+      </w:r>
+      <w:bookmarkStart w:id="0" w:name="_GoBack"/>
+      <w:bookmarkEnd w:id="0"/>
+    </w:p>
+    <w:p>
+      <w:pPr>
+        <w:autoSpaceDE w:val="0"/>
+        <w:autoSpaceDN w:val="0"/>
+        <w:adjustRightInd w:val="0"/>
+        <w:spacing w:after="0" w:line="240" w:lineRule="auto"/>
+      </w:pPr>
+      <w:r>
+        <w:rPr>
+          <w:noProof/>
+          <w:lang w:bidi="he-IL"/>
+        </w:rPr>
+        <mc:AlternateContent>
+          <mc:Choice Requires="wps">
+            <w:drawing>
+              <wp:anchor distT="45720" distB="45720" distL="114300" distR="114300" simplePos="0" relativeHeight="251675648" behindDoc="0" locked="0" layoutInCell="1" allowOverlap="1" wp14:anchorId="51CFDA4A" wp14:editId="2DF61CA7">
+                <wp:simplePos x="0" y="0"/>
+                <wp:positionH relativeFrom="margin">
+                  <wp:posOffset>0</wp:posOffset>
+                </wp:positionH>
+                <wp:positionV relativeFrom="paragraph">
+                  <wp:posOffset>212725</wp:posOffset>
+                </wp:positionV>
+                <wp:extent cx="3790950" cy="781050"/>
+                <wp:effectExtent l="0" t="0" r="19050" b="19050"/>
+                <wp:wrapSquare wrapText="bothSides"/>
+                <wp:docPr id="8" name="Text Box 2"/>
+                <wp:cNvGraphicFramePr>
+                  <a:graphicFrameLocks xmlns:a="http://schemas.openxmlformats.org/drawingml/2006/main"/>
+                </wp:cNvGraphicFramePr>
+                <a:graphic xmlns:a="http://schemas.openxmlformats.org/drawingml/2006/main">
+                  <a:graphicData uri="http://schemas.microsoft.com/office/word/2010/wordprocessingShape">
+                    <wps:wsp>
+                      <wps:cNvSpPr txBox="1">
+                        <a:spLocks noChangeArrowheads="1"/>
+                      </wps:cNvSpPr>
+                      <wps:spPr bwMode="auto">
+                        <a:xfrm>
+                          <a:off x="0" y="0"/>
+                          <a:ext cx="3790950" cy="781050"/>
+                        </a:xfrm>
+                        <a:prstGeom prst="rect">
+                          <a:avLst/>
+                        </a:prstGeom>
+                        <a:solidFill>
+                          <a:srgbClr val="FFFFFF"/>
+                        </a:solidFill>
+                        <a:ln w="9525">
+                          <a:solidFill>
+                            <a:srgbClr val="000000"/>
+                          </a:solidFill>
+                          <a:miter lim="800000"/>
+                          <a:headEnd/>
+                          <a:tailEnd/>
+                        </a:ln>
+                      </wps:spPr>
+                      <wps:txbx>
+                        <w:txbxContent>
+                          <w:p>
+                            <w:pPr>
+                              <w:autoSpaceDE w:val="0"/>
+                              <w:autoSpaceDN w:val="0"/>
+                              <w:adjustRightInd w:val="0"/>
+                              <w:spacing w:after="0" w:line="240" w:lineRule="auto"/>
+                              <w:rPr>
+                                <w:rFonts w:ascii="Consolas" w:hAnsi="Consolas" w:cs="Consolas"/>
+                                <w:color w:val="000000"/>
+                                <w:sz w:val="19"/>
+                                <w:szCs w:val="19"/>
+                                <w:lang w:bidi="he-IL"/>
+                              </w:rPr>
+                            </w:pPr>
+                            <w:r>
+                              <w:rPr>
+                                <w:rFonts w:ascii="Consolas" w:hAnsi="Consolas" w:cs="Consolas"/>
+                                <w:color w:val="000000"/>
+                                <w:sz w:val="19"/>
+                                <w:szCs w:val="19"/>
+                                <w:lang w:bidi="he-IL"/>
+                              </w:rPr>
+                              <w:t xml:space="preserve">    </w:t>
+                            </w:r>
+                            <w:r>
+                              <w:rPr>
+                                <w:rFonts w:ascii="Consolas" w:hAnsi="Consolas" w:cs="Consolas"/>
+                                <w:color w:val="0000FF"/>
+                                <w:sz w:val="19"/>
+                                <w:szCs w:val="19"/>
+                                <w:lang w:bidi="he-IL"/>
+                              </w:rPr>
+                              <w:t>D3D12_RESOURCE_BARRIER</w:t>
+                            </w:r>
+                            <w:r>
+                              <w:rPr>
+                                <w:rFonts w:ascii="Consolas" w:hAnsi="Consolas" w:cs="Consolas"/>
+                                <w:color w:val="000000"/>
+                                <w:sz w:val="19"/>
+                                <w:szCs w:val="19"/>
+                                <w:lang w:bidi="he-IL"/>
+                              </w:rPr>
+                              <w:t xml:space="preserve"> </w:t>
+                            </w:r>
+                            <w:proofErr w:type="spellStart"/>
+                            <w:r>
+                              <w:rPr>
+                                <w:rFonts w:ascii="Consolas" w:hAnsi="Consolas" w:cs="Consolas"/>
+                                <w:color w:val="000080"/>
+                                <w:sz w:val="19"/>
+                                <w:szCs w:val="19"/>
+                                <w:lang w:bidi="he-IL"/>
+                              </w:rPr>
+                              <w:t>uavBarrier</w:t>
+                            </w:r>
+                            <w:proofErr w:type="spellEnd"/>
+                            <w:r>
+                              <w:rPr>
+                                <w:rFonts w:ascii="Consolas" w:hAnsi="Consolas" w:cs="Consolas"/>
+                                <w:color w:val="000000"/>
+                                <w:sz w:val="19"/>
+                                <w:szCs w:val="19"/>
+                                <w:lang w:bidi="he-IL"/>
+                              </w:rPr>
+                              <w:t xml:space="preserve"> = {};</w:t>
+                            </w:r>
+                          </w:p>
+                          <w:p>
+                            <w:pPr>
+                              <w:autoSpaceDE w:val="0"/>
+                              <w:autoSpaceDN w:val="0"/>
+                              <w:adjustRightInd w:val="0"/>
+                              <w:spacing w:after="0" w:line="240" w:lineRule="auto"/>
+                              <w:rPr>
+                                <w:rFonts w:ascii="Consolas" w:hAnsi="Consolas" w:cs="Consolas"/>
+                                <w:color w:val="000000"/>
+                                <w:sz w:val="19"/>
+                                <w:szCs w:val="19"/>
+                                <w:lang w:bidi="he-IL"/>
+                              </w:rPr>
+                            </w:pPr>
+                            <w:r>
+                              <w:rPr>
+                                <w:rFonts w:ascii="Consolas" w:hAnsi="Consolas" w:cs="Consolas"/>
+                                <w:color w:val="000000"/>
+                                <w:sz w:val="19"/>
+                                <w:szCs w:val="19"/>
+                                <w:lang w:bidi="he-IL"/>
+                              </w:rPr>
+                              <w:t xml:space="preserve">    </w:t>
+                            </w:r>
+                            <w:proofErr w:type="spellStart"/>
+                            <w:r>
+                              <w:rPr>
+                                <w:rFonts w:ascii="Consolas" w:hAnsi="Consolas" w:cs="Consolas"/>
+                                <w:color w:val="000080"/>
+                                <w:sz w:val="19"/>
+                                <w:szCs w:val="19"/>
+                                <w:lang w:bidi="he-IL"/>
+                              </w:rPr>
+                              <w:t>uavBarrier</w:t>
+                            </w:r>
+                            <w:r>
+                              <w:rPr>
+                                <w:rFonts w:ascii="Consolas" w:hAnsi="Consolas" w:cs="Consolas"/>
+                                <w:color w:val="000000"/>
+                                <w:sz w:val="19"/>
+                                <w:szCs w:val="19"/>
+                                <w:lang w:bidi="he-IL"/>
+                              </w:rPr>
+                              <w:t>.</w:t>
+                            </w:r>
+                            <w:r>
+                              <w:rPr>
+                                <w:rFonts w:ascii="Consolas" w:hAnsi="Consolas" w:cs="Consolas"/>
+                                <w:color w:val="000080"/>
+                                <w:sz w:val="19"/>
+                                <w:szCs w:val="19"/>
+                                <w:lang w:bidi="he-IL"/>
+                              </w:rPr>
+                              <w:t>Type</w:t>
+                            </w:r>
+                            <w:proofErr w:type="spellEnd"/>
+                            <w:r>
+                              <w:rPr>
+                                <w:rFonts w:ascii="Consolas" w:hAnsi="Consolas" w:cs="Consolas"/>
+                                <w:color w:val="000000"/>
+                                <w:sz w:val="19"/>
+                                <w:szCs w:val="19"/>
+                                <w:lang w:bidi="he-IL"/>
+                              </w:rPr>
+                              <w:t xml:space="preserve"> = </w:t>
+                            </w:r>
+                            <w:r>
+                              <w:rPr>
+                                <w:rFonts w:ascii="Consolas" w:hAnsi="Consolas" w:cs="Consolas"/>
+                                <w:color w:val="A000A0"/>
+                                <w:sz w:val="19"/>
+                                <w:szCs w:val="19"/>
+                                <w:lang w:bidi="he-IL"/>
+                              </w:rPr>
+                              <w:t>D3D12_RESOURCE_BARRIER_TYPE_UAV</w:t>
+                            </w:r>
+                            <w:r>
+                              <w:rPr>
+                                <w:rFonts w:ascii="Consolas" w:hAnsi="Consolas" w:cs="Consolas"/>
+                                <w:color w:val="000000"/>
+                                <w:sz w:val="19"/>
+                                <w:szCs w:val="19"/>
+                                <w:lang w:bidi="he-IL"/>
+                              </w:rPr>
+                              <w:t>;</w:t>
+                            </w:r>
+                          </w:p>
+                          <w:p>
+                            <w:pPr>
+                              <w:autoSpaceDE w:val="0"/>
+                              <w:autoSpaceDN w:val="0"/>
+                              <w:adjustRightInd w:val="0"/>
+                              <w:spacing w:after="0" w:line="240" w:lineRule="auto"/>
+                              <w:rPr>
+                                <w:rFonts w:ascii="Consolas" w:hAnsi="Consolas" w:cs="Consolas"/>
+                                <w:color w:val="000000"/>
+                                <w:sz w:val="19"/>
+                                <w:szCs w:val="19"/>
+                                <w:lang w:bidi="he-IL"/>
+                              </w:rPr>
+                            </w:pPr>
+                            <w:r>
+                              <w:rPr>
+                                <w:rFonts w:ascii="Consolas" w:hAnsi="Consolas" w:cs="Consolas"/>
+                                <w:color w:val="000000"/>
+                                <w:sz w:val="19"/>
+                                <w:szCs w:val="19"/>
+                                <w:lang w:bidi="he-IL"/>
+                              </w:rPr>
+                              <w:t xml:space="preserve">    </w:t>
+                            </w:r>
+                            <w:proofErr w:type="spellStart"/>
+                            <w:r>
+                              <w:rPr>
+                                <w:rFonts w:ascii="Consolas" w:hAnsi="Consolas" w:cs="Consolas"/>
+                                <w:color w:val="000080"/>
+                                <w:sz w:val="19"/>
+                                <w:szCs w:val="19"/>
+                                <w:lang w:bidi="he-IL"/>
+                              </w:rPr>
+                              <w:t>uavBarrier</w:t>
+                            </w:r>
+                            <w:r>
+                              <w:rPr>
+                                <w:rFonts w:ascii="Consolas" w:hAnsi="Consolas" w:cs="Consolas"/>
+                                <w:color w:val="000000"/>
+                                <w:sz w:val="19"/>
+                                <w:szCs w:val="19"/>
+                                <w:lang w:bidi="he-IL"/>
+                              </w:rPr>
+                              <w:t>.</w:t>
+                            </w:r>
+                            <w:r>
+                              <w:rPr>
+                                <w:rFonts w:ascii="Consolas" w:hAnsi="Consolas" w:cs="Consolas"/>
+                                <w:color w:val="000080"/>
+                                <w:sz w:val="19"/>
+                                <w:szCs w:val="19"/>
+                                <w:lang w:bidi="he-IL"/>
+                              </w:rPr>
+                              <w:t>UAV</w:t>
+                            </w:r>
+                            <w:r>
+                              <w:rPr>
+                                <w:rFonts w:ascii="Consolas" w:hAnsi="Consolas" w:cs="Consolas"/>
+                                <w:color w:val="000000"/>
+                                <w:sz w:val="19"/>
+                                <w:szCs w:val="19"/>
+                                <w:lang w:bidi="he-IL"/>
+                              </w:rPr>
+                              <w:t>.</w:t>
+                            </w:r>
+                            <w:r>
+                              <w:rPr>
+                                <w:rFonts w:ascii="Consolas" w:hAnsi="Consolas" w:cs="Consolas"/>
+                                <w:color w:val="000080"/>
+                                <w:sz w:val="19"/>
+                                <w:szCs w:val="19"/>
+                                <w:lang w:bidi="he-IL"/>
+                              </w:rPr>
+                              <w:t>pResource</w:t>
+                            </w:r>
+                            <w:proofErr w:type="spellEnd"/>
+                            <w:r>
+                              <w:rPr>
+                                <w:rFonts w:ascii="Consolas" w:hAnsi="Consolas" w:cs="Consolas"/>
+                                <w:color w:val="000000"/>
+                                <w:sz w:val="19"/>
+                                <w:szCs w:val="19"/>
+                                <w:lang w:bidi="he-IL"/>
+                              </w:rPr>
+                              <w:t xml:space="preserve"> = </w:t>
+                            </w:r>
+                            <w:proofErr w:type="spellStart"/>
+                            <w:proofErr w:type="gramStart"/>
+                            <w:r>
+                              <w:rPr>
+                                <w:rFonts w:ascii="Consolas" w:hAnsi="Consolas" w:cs="Consolas"/>
+                                <w:color w:val="000080"/>
+                                <w:sz w:val="19"/>
+                                <w:szCs w:val="19"/>
+                                <w:lang w:bidi="he-IL"/>
+                              </w:rPr>
+                              <w:t>buffers</w:t>
+                            </w:r>
+                            <w:r>
+                              <w:rPr>
+                                <w:rFonts w:ascii="Consolas" w:hAnsi="Consolas" w:cs="Consolas"/>
+                                <w:color w:val="000000"/>
+                                <w:sz w:val="19"/>
+                                <w:szCs w:val="19"/>
+                                <w:lang w:bidi="he-IL"/>
+                              </w:rPr>
+                              <w:t>.</w:t>
+                            </w:r>
+                            <w:r>
+                              <w:rPr>
+                                <w:rFonts w:ascii="Consolas" w:hAnsi="Consolas" w:cs="Consolas"/>
+                                <w:color w:val="000080"/>
+                                <w:sz w:val="19"/>
+                                <w:szCs w:val="19"/>
+                                <w:lang w:bidi="he-IL"/>
+                              </w:rPr>
+                              <w:t>pResult</w:t>
+                            </w:r>
+                            <w:proofErr w:type="spellEnd"/>
+                            <w:proofErr w:type="gramEnd"/>
+                            <w:r>
+                              <w:rPr>
+                                <w:rFonts w:ascii="Consolas" w:hAnsi="Consolas" w:cs="Consolas"/>
+                                <w:color w:val="000000"/>
+                                <w:sz w:val="19"/>
+                                <w:szCs w:val="19"/>
+                                <w:lang w:bidi="he-IL"/>
+                              </w:rPr>
+                              <w:t>;</w:t>
+                            </w:r>
+                          </w:p>
+                          <w:p>
+                            <w:r>
+                              <w:rPr>
+                                <w:rFonts w:ascii="Consolas" w:hAnsi="Consolas" w:cs="Consolas"/>
+                                <w:color w:val="000000"/>
+                                <w:sz w:val="19"/>
+                                <w:szCs w:val="19"/>
+                                <w:lang w:bidi="he-IL"/>
+                              </w:rPr>
+                              <w:t xml:space="preserve">    </w:t>
+                            </w:r>
+                            <w:proofErr w:type="spellStart"/>
+                            <w:r>
+                              <w:rPr>
+                                <w:rFonts w:ascii="Consolas" w:hAnsi="Consolas" w:cs="Consolas"/>
+                                <w:color w:val="000080"/>
+                                <w:sz w:val="19"/>
+                                <w:szCs w:val="19"/>
+                                <w:lang w:bidi="he-IL"/>
+                              </w:rPr>
+                              <w:t>pCmdList</w:t>
+                            </w:r>
+                            <w:proofErr w:type="spellEnd"/>
+                            <w:r>
+                              <w:rPr>
+                                <w:rFonts w:ascii="Consolas" w:hAnsi="Consolas" w:cs="Consolas"/>
+                                <w:color w:val="008080"/>
+                                <w:sz w:val="19"/>
+                                <w:szCs w:val="19"/>
+                                <w:lang w:bidi="he-IL"/>
+                              </w:rPr>
+                              <w:t>-&gt;</w:t>
+                            </w:r>
+                            <w:proofErr w:type="spellStart"/>
+                            <w:proofErr w:type="gramStart"/>
+                            <w:r>
+                              <w:rPr>
+                                <w:rFonts w:ascii="Consolas" w:hAnsi="Consolas" w:cs="Consolas"/>
+                                <w:color w:val="880000"/>
+                                <w:sz w:val="19"/>
+                                <w:szCs w:val="19"/>
+                                <w:lang w:bidi="he-IL"/>
+                              </w:rPr>
+                              <w:t>ResourceBarrier</w:t>
+                            </w:r>
+                            <w:proofErr w:type="spellEnd"/>
+                            <w:r>
+                              <w:rPr>
+                                <w:rFonts w:ascii="Consolas" w:hAnsi="Consolas" w:cs="Consolas"/>
+                                <w:color w:val="000000"/>
+                                <w:sz w:val="19"/>
+                                <w:szCs w:val="19"/>
+                                <w:lang w:bidi="he-IL"/>
+                              </w:rPr>
+                              <w:t>(</w:t>
+                            </w:r>
+                            <w:proofErr w:type="gramEnd"/>
+                            <w:r>
+                              <w:rPr>
+                                <w:rFonts w:ascii="Consolas" w:hAnsi="Consolas" w:cs="Consolas"/>
+                                <w:color w:val="000000"/>
+                                <w:sz w:val="19"/>
+                                <w:szCs w:val="19"/>
+                                <w:lang w:bidi="he-IL"/>
+                              </w:rPr>
+                              <w:t>1, &amp;</w:t>
+                            </w:r>
+                            <w:proofErr w:type="spellStart"/>
+                            <w:r>
+                              <w:rPr>
+                                <w:rFonts w:ascii="Consolas" w:hAnsi="Consolas" w:cs="Consolas"/>
+                                <w:color w:val="000080"/>
+                                <w:sz w:val="19"/>
+                                <w:szCs w:val="19"/>
+                                <w:lang w:bidi="he-IL"/>
+                              </w:rPr>
+                              <w:t>uavBarrier</w:t>
+                            </w:r>
+                            <w:proofErr w:type="spellEnd"/>
+                            <w:r>
+                              <w:rPr>
+                                <w:rFonts w:ascii="Consolas" w:hAnsi="Consolas" w:cs="Consolas"/>
+                                <w:color w:val="000000"/>
+                                <w:sz w:val="19"/>
+                                <w:szCs w:val="19"/>
+                                <w:lang w:bidi="he-IL"/>
+                              </w:rPr>
+                              <w:t>);</w:t>
+                            </w:r>
+                          </w:p>
+                        </w:txbxContent>
+                      </wps:txbx>
+                      <wps:bodyPr rot="0" vert="horz" wrap="square" lIns="91440" tIns="45720" rIns="91440" bIns="45720" anchor="t" anchorCtr="0">
+                        <a:noAutofit/>
+                      </wps:bodyPr>
+                    </wps:wsp>
+                  </a:graphicData>
+                </a:graphic>
+                <wp14:sizeRelH relativeFrom="margin">
+                  <wp14:pctWidth>0</wp14:pctWidth>
+                </wp14:sizeRelH>
+                <wp14:sizeRelV relativeFrom="margin">
+                  <wp14:pctHeight>0</wp14:pctHeight>
+                </wp14:sizeRelV>
+              </wp:anchor>
+            </w:drawing>
+          </mc:Choice>
+          <mc:Fallback>
+            <w:pict>
+              <v:shape w14:anchorId="51CFDA4A" id="_x0000_s1031" type="#_x0000_t202" style="position:absolute;margin-left:0;margin-top:16.75pt;width:298.5pt;height:61.5pt;z-index:251675648;visibility:visible;mso-wrap-style:square;mso-width-percent:0;mso-height-percent:0;mso-wrap-distance-left:9pt;mso-wrap-distance-top:3.6pt;mso-wrap-distance-right:9pt;mso-wrap-distance-bottom:3.6pt;mso-position-horizontal:absolute;mso-position-horizontal-relative:margin;mso-position-vertical:absolute;mso-position-vertical-relative:text;mso-width-percent:0;mso-height-percent:0;mso-width-relative:margin;mso-height-relative:margin;v-text-anchor:top" o:gfxdata="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">
+                <v:textbox>
+                  <w:txbxContent>
+                    <w:p>
+                      <w:pPr>
+                        <w:autoSpaceDE w:val="0"/>
+                        <w:autoSpaceDN w:val="0"/>
+                        <w:adjustRightInd w:val="0"/>
+                        <w:spacing w:after="0" w:line="240" w:lineRule="auto"/>
+                        <w:rPr>
+                          <w:rFonts w:ascii="Consolas" w:hAnsi="Consolas" w:cs="Consolas"/>
+                          <w:color w:val="000000"/>
+                          <w:sz w:val="19"/>
+                          <w:szCs w:val="19"/>
+                          <w:lang w:bidi="he-IL"/>
+                        </w:rPr>
+                      </w:pPr>
+                      <w:r>
+                        <w:rPr>
+                          <w:rFonts w:ascii="Consolas" w:hAnsi="Consolas" w:cs="Consolas"/>
+                          <w:color w:val="000000"/>
+                          <w:sz w:val="19"/>
+                          <w:szCs w:val="19"/>
+                          <w:lang w:bidi="he-IL"/>
+                        </w:rPr>
+                        <w:t xml:space="preserve">    </w:t>
+                      </w:r>
+                      <w:r>
+                        <w:rPr>
+                          <w:rFonts w:ascii="Consolas" w:hAnsi="Consolas" w:cs="Consolas"/>
+                          <w:color w:val="0000FF"/>
+                          <w:sz w:val="19"/>
+                          <w:szCs w:val="19"/>
+                          <w:lang w:bidi="he-IL"/>
+                        </w:rPr>
+                        <w:t>D3D12_RESOURCE_BARRIER</w:t>
+                      </w:r>
+                      <w:r>
+                        <w:rPr>
+                          <w:rFonts w:ascii="Consolas" w:hAnsi="Consolas" w:cs="Consolas"/>
+                          <w:color w:val="000000"/>
+                          <w:sz w:val="19"/>
+                          <w:szCs w:val="19"/>
+                          <w:lang w:bidi="he-IL"/>
+                        </w:rPr>
+                        <w:t xml:space="preserve"> </w:t>
+                      </w:r>
+                      <w:proofErr w:type="spellStart"/>
+                      <w:r>
+                        <w:rPr>
+                          <w:rFonts w:ascii="Consolas" w:hAnsi="Consolas" w:cs="Consolas"/>
+                          <w:color w:val="000080"/>
+                          <w:sz w:val="19"/>
+                          <w:szCs w:val="19"/>
+                          <w:lang w:bidi="he-IL"/>
+                        </w:rPr>
+                        <w:t>uavBarrier</w:t>
+                      </w:r>
+                      <w:proofErr w:type="spellEnd"/>
+                      <w:r>
+                        <w:rPr>
+                          <w:rFonts w:ascii="Consolas" w:hAnsi="Consolas" w:cs="Consolas"/>
+                          <w:color w:val="000000"/>
+                          <w:sz w:val="19"/>
+                          <w:szCs w:val="19"/>
+                          <w:lang w:bidi="he-IL"/>
+                        </w:rPr>
+                        <w:t xml:space="preserve"> = {};</w:t>
+                      </w:r>
+                    </w:p>
+                    <w:p>
+                      <w:pPr>
+                        <w:autoSpaceDE w:val="0"/>
+                        <w:autoSpaceDN w:val="0"/>
+                        <w:adjustRightInd w:val="0"/>
+                        <w:spacing w:after="0" w:line="240" w:lineRule="auto"/>
+                        <w:rPr>
+                          <w:rFonts w:ascii="Consolas" w:hAnsi="Consolas" w:cs="Consolas"/>
+                          <w:color w:val="000000"/>
+                          <w:sz w:val="19"/>
+                          <w:szCs w:val="19"/>
+                          <w:lang w:bidi="he-IL"/>
+                        </w:rPr>
+                      </w:pPr>
+                      <w:r>
+                        <w:rPr>
+                          <w:rFonts w:ascii="Consolas" w:hAnsi="Consolas" w:cs="Consolas"/>
+                          <w:color w:val="000000"/>
+                          <w:sz w:val="19"/>
+                          <w:szCs w:val="19"/>
+                          <w:lang w:bidi="he-IL"/>
+                        </w:rPr>
+                        <w:t xml:space="preserve">    </w:t>
+                      </w:r>
+                      <w:proofErr w:type="spellStart"/>
+                      <w:r>
+                        <w:rPr>
+                          <w:rFonts w:ascii="Consolas" w:hAnsi="Consolas" w:cs="Consolas"/>
+                          <w:color w:val="000080"/>
+                          <w:sz w:val="19"/>
+                          <w:szCs w:val="19"/>
+                          <w:lang w:bidi="he-IL"/>
+                        </w:rPr>
+                        <w:t>uavBarrier</w:t>
+                      </w:r>
+                      <w:r>
+                        <w:rPr>
+                          <w:rFonts w:ascii="Consolas" w:hAnsi="Consolas" w:cs="Consolas"/>
+                          <w:color w:val="000000"/>
+                          <w:sz w:val="19"/>
+                          <w:szCs w:val="19"/>
+                          <w:lang w:bidi="he-IL"/>
+                        </w:rPr>
+                        <w:t>.</w:t>
+                      </w:r>
+                      <w:r>
+                        <w:rPr>
+                          <w:rFonts w:ascii="Consolas" w:hAnsi="Consolas" w:cs="Consolas"/>
+                          <w:color w:val="000080"/>
+                          <w:sz w:val="19"/>
+                          <w:szCs w:val="19"/>
+                          <w:lang w:bidi="he-IL"/>
+                        </w:rPr>
+                        <w:t>Type</w:t>
+                      </w:r>
+                      <w:proofErr w:type="spellEnd"/>
+                      <w:r>
+                        <w:rPr>
+                          <w:rFonts w:ascii="Consolas" w:hAnsi="Consolas" w:cs="Consolas"/>
+                          <w:color w:val="000000"/>
+                          <w:sz w:val="19"/>
+                          <w:szCs w:val="19"/>
+                          <w:lang w:bidi="he-IL"/>
+                        </w:rPr>
+                        <w:t xml:space="preserve"> = </w:t>
+                      </w:r>
+                      <w:r>
+                        <w:rPr>
+                          <w:rFonts w:ascii="Consolas" w:hAnsi="Consolas" w:cs="Consolas"/>
+                          <w:color w:val="A000A0"/>
+                          <w:sz w:val="19"/>
+                          <w:szCs w:val="19"/>
+                          <w:lang w:bidi="he-IL"/>
+                        </w:rPr>
+                        <w:t>D3D12_RESOURCE_BARRIER_TYPE_UAV</w:t>
+                      </w:r>
+                      <w:r>
+                        <w:rPr>
+                          <w:rFonts w:ascii="Consolas" w:hAnsi="Consolas" w:cs="Consolas"/>
+                          <w:color w:val="000000"/>
+                          <w:sz w:val="19"/>
+                          <w:szCs w:val="19"/>
+                          <w:lang w:bidi="he-IL"/>
+                        </w:rPr>
+                        <w:t>;</w:t>
+                      </w:r>
+                    </w:p>
+                    <w:p>
+                      <w:pPr>
+                        <w:autoSpaceDE w:val="0"/>
+                        <w:autoSpaceDN w:val="0"/>
+                        <w:adjustRightInd w:val="0"/>
+                        <w:spacing w:after="0" w:line="240" w:lineRule="auto"/>
+                        <w:rPr>
+                          <w:rFonts w:ascii="Consolas" w:hAnsi="Consolas" w:cs="Consolas"/>
+                          <w:color w:val="000000"/>
+                          <w:sz w:val="19"/>
+                          <w:szCs w:val="19"/>
+                          <w:lang w:bidi="he-IL"/>
+                        </w:rPr>
+                      </w:pPr>
+                      <w:r>
+                        <w:rPr>
+                          <w:rFonts w:ascii="Consolas" w:hAnsi="Consolas" w:cs="Consolas"/>
+                          <w:color w:val="000000"/>
+                          <w:sz w:val="19"/>
+                          <w:szCs w:val="19"/>
+                          <w:lang w:bidi="he-IL"/>
+                        </w:rPr>
+                        <w:t xml:space="preserve">    </w:t>
+                      </w:r>
+                      <w:proofErr w:type="spellStart"/>
+                      <w:r>
+                        <w:rPr>
+                          <w:rFonts w:ascii="Consolas" w:hAnsi="Consolas" w:cs="Consolas"/>
+                          <w:color w:val="000080"/>
+                          <w:sz w:val="19"/>
+                          <w:szCs w:val="19"/>
+                          <w:lang w:bidi="he-IL"/>
+                        </w:rPr>
+                        <w:t>uavBarrier</w:t>
+                      </w:r>
+                      <w:r>
+                        <w:rPr>
+                          <w:rFonts w:ascii="Consolas" w:hAnsi="Consolas" w:cs="Consolas"/>
+                          <w:color w:val="000000"/>
+                          <w:sz w:val="19"/>
+                          <w:szCs w:val="19"/>
+                          <w:lang w:bidi="he-IL"/>
+                        </w:rPr>
+                        <w:t>.</w:t>
+                      </w:r>
+                      <w:r>
+                        <w:rPr>
+                          <w:rFonts w:ascii="Consolas" w:hAnsi="Consolas" w:cs="Consolas"/>
+                          <w:color w:val="000080"/>
+                          <w:sz w:val="19"/>
+                          <w:szCs w:val="19"/>
+                          <w:lang w:bidi="he-IL"/>
+                        </w:rPr>
+                        <w:t>UAV</w:t>
+                      </w:r>
+                      <w:r>
+                        <w:rPr>
+                          <w:rFonts w:ascii="Consolas" w:hAnsi="Consolas" w:cs="Consolas"/>
+                          <w:color w:val="000000"/>
+                          <w:sz w:val="19"/>
+                          <w:szCs w:val="19"/>
+                          <w:lang w:bidi="he-IL"/>
+                        </w:rPr>
+                        <w:t>.</w:t>
+                      </w:r>
+                      <w:r>
+                        <w:rPr>
+                          <w:rFonts w:ascii="Consolas" w:hAnsi="Consolas" w:cs="Consolas"/>
+                          <w:color w:val="000080"/>
+                          <w:sz w:val="19"/>
+                          <w:szCs w:val="19"/>
+                          <w:lang w:bidi="he-IL"/>
+                        </w:rPr>
+                        <w:t>pResource</w:t>
+                      </w:r>
+                      <w:proofErr w:type="spellEnd"/>
+                      <w:r>
+                        <w:rPr>
+                          <w:rFonts w:ascii="Consolas" w:hAnsi="Consolas" w:cs="Consolas"/>
+                          <w:color w:val="000000"/>
+                          <w:sz w:val="19"/>
+                          <w:szCs w:val="19"/>
+                          <w:lang w:bidi="he-IL"/>
+                        </w:rPr>
+                        <w:t xml:space="preserve"> = </w:t>
+                      </w:r>
+                      <w:proofErr w:type="spellStart"/>
+                      <w:proofErr w:type="gramStart"/>
+                      <w:r>
+                        <w:rPr>
+                          <w:rFonts w:ascii="Consolas" w:hAnsi="Consolas" w:cs="Consolas"/>
+                          <w:color w:val="000080"/>
+                          <w:sz w:val="19"/>
+                          <w:szCs w:val="19"/>
+                          <w:lang w:bidi="he-IL"/>
+                        </w:rPr>
+                        <w:t>buffers</w:t>
+                      </w:r>
+                      <w:r>
+                        <w:rPr>
+                          <w:rFonts w:ascii="Consolas" w:hAnsi="Consolas" w:cs="Consolas"/>
+                          <w:color w:val="000000"/>
+                          <w:sz w:val="19"/>
+                          <w:szCs w:val="19"/>
+                          <w:lang w:bidi="he-IL"/>
+                        </w:rPr>
+                        <w:t>.</w:t>
+                      </w:r>
+                      <w:r>
+                        <w:rPr>
+                          <w:rFonts w:ascii="Consolas" w:hAnsi="Consolas" w:cs="Consolas"/>
+                          <w:color w:val="000080"/>
+                          <w:sz w:val="19"/>
+                          <w:szCs w:val="19"/>
+                          <w:lang w:bidi="he-IL"/>
+                        </w:rPr>
+                        <w:t>pResult</w:t>
+                      </w:r>
+                      <w:proofErr w:type="spellEnd"/>
+                      <w:proofErr w:type="gramEnd"/>
+                      <w:r>
+                        <w:rPr>
+                          <w:rFonts w:ascii="Consolas" w:hAnsi="Consolas" w:cs="Consolas"/>
+                          <w:color w:val="000000"/>
+                          <w:sz w:val="19"/>
+                          <w:szCs w:val="19"/>
+                          <w:lang w:bidi="he-IL"/>
+                        </w:rPr>
+                        <w:t>;</w:t>
+                      </w:r>
+                    </w:p>
+                    <w:p>
+                      <w:r>
+                        <w:rPr>
+                          <w:rFonts w:ascii="Consolas" w:hAnsi="Consolas" w:cs="Consolas"/>
+                          <w:color w:val="000000"/>
+                          <w:sz w:val="19"/>
+                          <w:szCs w:val="19"/>
+                          <w:lang w:bidi="he-IL"/>
+                        </w:rPr>
+                        <w:t xml:space="preserve">    </w:t>
+                      </w:r>
+                      <w:proofErr w:type="spellStart"/>
+                      <w:r>
+                        <w:rPr>
+                          <w:rFonts w:ascii="Consolas" w:hAnsi="Consolas" w:cs="Consolas"/>
+                          <w:color w:val="000080"/>
+                          <w:sz w:val="19"/>
+                          <w:szCs w:val="19"/>
+                          <w:lang w:bidi="he-IL"/>
+                        </w:rPr>
+                        <w:t>pCmdList</w:t>
+                      </w:r>
+                      <w:proofErr w:type="spellEnd"/>
+                      <w:r>
+                        <w:rPr>
+                          <w:rFonts w:ascii="Consolas" w:hAnsi="Consolas" w:cs="Consolas"/>
+                          <w:color w:val="008080"/>
+                          <w:sz w:val="19"/>
+                          <w:szCs w:val="19"/>
+                          <w:lang w:bidi="he-IL"/>
+                        </w:rPr>
+                        <w:t>-&gt;</w:t>
+                      </w:r>
+                      <w:proofErr w:type="spellStart"/>
+                      <w:proofErr w:type="gramStart"/>
+                      <w:r>
+                        <w:rPr>
+                          <w:rFonts w:ascii="Consolas" w:hAnsi="Consolas" w:cs="Consolas"/>
+                          <w:color w:val="880000"/>
+                          <w:sz w:val="19"/>
+                          <w:szCs w:val="19"/>
+                          <w:lang w:bidi="he-IL"/>
+                        </w:rPr>
+                        <w:t>ResourceBarrier</w:t>
+                      </w:r>
+                      <w:proofErr w:type="spellEnd"/>
+                      <w:r>
+                        <w:rPr>
+                          <w:rFonts w:ascii="Consolas" w:hAnsi="Consolas" w:cs="Consolas"/>
+                          <w:color w:val="000000"/>
+                          <w:sz w:val="19"/>
+                          <w:szCs w:val="19"/>
+                          <w:lang w:bidi="he-IL"/>
+                        </w:rPr>
+                        <w:t>(</w:t>
+                      </w:r>
+                      <w:proofErr w:type="gramEnd"/>
+                      <w:r>
+                        <w:rPr>
+                          <w:rFonts w:ascii="Consolas" w:hAnsi="Consolas" w:cs="Consolas"/>
+                          <w:color w:val="000000"/>
+                          <w:sz w:val="19"/>
+                          <w:szCs w:val="19"/>
+                          <w:lang w:bidi="he-IL"/>
+                        </w:rPr>
+                        <w:t>1, &amp;</w:t>
+                      </w:r>
+                      <w:proofErr w:type="spellStart"/>
+                      <w:r>
+                        <w:rPr>
+                          <w:rFonts w:ascii="Consolas" w:hAnsi="Consolas" w:cs="Consolas"/>
+                          <w:color w:val="000080"/>
+                          <w:sz w:val="19"/>
+                          <w:szCs w:val="19"/>
+                          <w:lang w:bidi="he-IL"/>
+                        </w:rPr>
+                        <w:t>uavBarrier</w:t>
+                      </w:r>
+                      <w:proofErr w:type="spellEnd"/>
+                      <w:r>
+                        <w:rPr>
+                          <w:rFonts w:ascii="Consolas" w:hAnsi="Consolas" w:cs="Consolas"/>
+                          <w:color w:val="000000"/>
+                          <w:sz w:val="19"/>
+                          <w:szCs w:val="19"/>
+                          <w:lang w:bidi="he-IL"/>
+                        </w:rPr>
+                        <w:t>);</w:t>
+                      </w:r>
+                    </w:p>
+                  </w:txbxContent>
+                </v:textbox>
+                <w10:wrap type="square" anchorx="margin"/>
+              </v:shape>
+            </w:pict>
+          </mc:Fallback>
+        </mc:AlternateContent>
+      </w:r>
+    </w:p>
+    <w:p>
+      <w:pPr>
         <w:pStyle w:val="Heading1"/>
       </w:pPr>
-      <w:r>
-        <w:lastRenderedPageBreak/>
+    </w:p>
+    <w:p>
+      <w:pPr>
+        <w:pStyle w:val="Heading1"/>
+      </w:pPr>
+    </w:p>
+    <w:p>
+      <w:pPr>
+        <w:pStyle w:val="Heading1"/>
+      </w:pPr>
+    </w:p>
+    <w:p>
+      <w:pPr>
+        <w:pStyle w:val="Heading1"/>
+      </w:pPr>
+      <w:r>
         <w:t>Top-Level Acceleration Structure</w:t>
       </w:r>
     </w:p>
@@ -9152,7 +10056,7 @@
           </mc:Choice>
           <mc:Fallback>
             <w:pict>
-              <v:shape w14:anchorId="0A86E3D9" id="_x0000_s1031" type="#_x0000_t202" style="position:absolute;margin-left:24pt;margin-top:43.75pt;width:585.75pt;height:111.15pt;z-index:251673600;visibility:visible;mso-wrap-style:square;mso-width-percent:0;mso-height-percent:0;mso-wrap-distance-left:9pt;mso-wrap-distance-top:3.6pt;mso-wrap-distance-right:9pt;mso-wrap-distance-bottom:3.6pt;mso-position-horizontal:absolute;mso-position-horizontal-relative:page;mso-position-vertical:absolute;mso-position-vertical-relative:text;mso-width-percent:0;mso-height-percent:0;mso-width-relative:margin;mso-height-relative:margin;v-text-anchor:top" o:gfxdata="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">
+              <v:shape w14:anchorId="0A86E3D9" id="_x0000_s1032" type="#_x0000_t202" style="position:absolute;margin-left:24pt;margin-top:43.75pt;width:585.75pt;height:111.15pt;z-index:251673600;visibility:visible;mso-wrap-style:square;mso-width-percent:0;mso-height-percent:0;mso-wrap-distance-left:9pt;mso-wrap-distance-top:3.6pt;mso-wrap-distance-right:9pt;mso-wrap-distance-bottom:3.6pt;mso-position-horizontal:absolute;mso-position-horizontal-relative:page;mso-position-vertical:absolute;mso-position-vertical-relative:text;mso-width-percent:0;mso-height-percent:0;mso-width-relative:margin;mso-height-relative:margin;v-text-anchor:top" o:gfxdata="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">
                 <v:textbox>
                   <w:txbxContent>
                     <w:p>
@@ -9845,11 +10749,11 @@
       <w:r>
         <w:t xml:space="preserve">The only </w:t>
       </w:r>
-      <w:bookmarkStart w:id="0" w:name="_Hlk507064183"/>
+      <w:bookmarkStart w:id="1" w:name="_Hlk507064183"/>
       <w:r>
         <w:t xml:space="preserve">difference </w:t>
       </w:r>
-      <w:bookmarkEnd w:id="0"/>
+      <w:bookmarkEnd w:id="1"/>
       <w:r>
         <w:t xml:space="preserve">is the </w:t>
       </w:r>
@@ -10015,6 +10919,7 @@
           <w:noProof/>
           <w:lang w:bidi="he-IL"/>
         </w:rPr>
+        <w:lastRenderedPageBreak/>
         <mc:AlternateContent>
           <mc:Choice Requires="wps">
             <w:drawing>
@@ -10657,7 +11562,7 @@
           </mc:Choice>
           <mc:Fallback>
             <w:pict>
-              <v:shape w14:anchorId="4D13A596" id="_x0000_s1032" type="#_x0000_t202" style="position:absolute;margin-left:-10.95pt;margin-top:35.95pt;width:510.3pt;height:84pt;z-index:251665408;visibility:visible;mso-wrap-style:square;mso-width-percent:0;mso-height-percent:0;mso-wrap-distance-left:9pt;mso-wrap-distance-top:3.6pt;mso-wrap-distance-right:9pt;mso-wrap-distance-bottom:3.6pt;mso-position-horizontal:absolute;mso-position-horizontal-relative:text;mso-position-vertical:absolute;mso-position-vertical-relative:text;mso-width-percent:0;mso-height-percent:0;mso-width-relative:margin;mso-height-relative:margin;v-text-anchor:top" o:gfxdata="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">
+              <v:shape w14:anchorId="4D13A596" id="_x0000_s1033" type="#_x0000_t202" style="position:absolute;margin-left:-10.95pt;margin-top:35.95pt;width:510.3pt;height:84pt;z-index:251665408;visibility:visible;mso-wrap-style:square;mso-width-percent:0;mso-height-percent:0;mso-wrap-distance-left:9pt;mso-wrap-distance-top:3.6pt;mso-wrap-distance-right:9pt;mso-wrap-distance-bottom:3.6pt;mso-position-horizontal:absolute;mso-position-horizontal-relative:text;mso-position-vertical:absolute;mso-position-vertical-relative:text;mso-width-percent:0;mso-height-percent:0;mso-width-relative:margin;mso-height-relative:margin;v-text-anchor:top" o:gfxdata="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">
                 <v:textbox>
                   <w:txbxContent>
                     <w:p>
@@ -11379,7 +12284,6 @@
         </w:rPr>
       </w:pPr>
       <w:r>
-        <w:lastRenderedPageBreak/>
         <w:t xml:space="preserve">There are numerous options for the </w:t>
       </w:r>
       <w:r>
@@ -11611,13 +12515,17 @@
     </w:p>
     <w:p>
       <w:r>
-        <w:t xml:space="preserve">The last step is to insert a UAV barrier for the result buffer. This step is required because </w:t>
-      </w:r>
-      <w:bookmarkStart w:id="1" w:name="_Hlk509660987"/>
+        <w:t xml:space="preserve">Just as we did for the BLAS, we need </w:t>
+      </w:r>
+      <w:r>
+        <w:t xml:space="preserve">to insert a UAV barrier for the result buffer. This step is required because </w:t>
+      </w:r>
+      <w:bookmarkStart w:id="2" w:name="_Hlk509660987"/>
       <w:r>
         <w:t xml:space="preserve">we need to make sure that the write operation performed in </w:t>
       </w:r>
       <w:proofErr w:type="spellStart"/>
+      <w:proofErr w:type="gramStart"/>
       <w:r>
         <w:rPr>
           <w:rFonts w:ascii="Consolas" w:hAnsi="Consolas" w:cs="Consolas"/>
@@ -11632,9 +12540,13 @@
       </w:r>
       <w:proofErr w:type="spellEnd"/>
       <w:r>
-        <w:t>()</w:t>
-      </w:r>
-      <w:bookmarkEnd w:id="1"/>
+        <w:t>(</w:t>
+      </w:r>
+      <w:proofErr w:type="gramEnd"/>
+      <w:r>
+        <w:t>)</w:t>
+      </w:r>
+      <w:bookmarkEnd w:id="2"/>
       <w:r>
         <w:t xml:space="preserve"> </w:t>
       </w:r>
@@ -11667,857 +12579,12 @@
       <w:r>
         <w:t xml:space="preserve"> </w:t>
       </w:r>
-      <w:bookmarkStart w:id="2" w:name="_GoBack"/>
-      <w:bookmarkEnd w:id="2"/>
       <w:r>
         <w:t>(</w:t>
       </w:r>
       <w:r>
         <w:t>will be shown in tutorial 6).</w:t>
       </w:r>
-    </w:p>
-    <w:p>
-      <w:r>
-        <w:rPr>
-          <w:noProof/>
-          <w:lang w:bidi="he-IL"/>
-        </w:rPr>
-        <mc:AlternateContent>
-          <mc:Choice Requires="wps">
-            <w:drawing>
-              <wp:anchor distT="45720" distB="45720" distL="114300" distR="114300" simplePos="0" relativeHeight="251675648" behindDoc="0" locked="0" layoutInCell="1" allowOverlap="1" wp14:anchorId="702E1422" wp14:editId="64D0258F">
-                <wp:simplePos x="0" y="0"/>
-                <wp:positionH relativeFrom="margin">
-                  <wp:align>left</wp:align>
-                </wp:positionH>
-                <wp:positionV relativeFrom="paragraph">
-                  <wp:posOffset>14605</wp:posOffset>
-                </wp:positionV>
-                <wp:extent cx="3790950" cy="781050"/>
-                <wp:effectExtent l="0" t="0" r="19050" b="19050"/>
-                <wp:wrapSquare wrapText="bothSides"/>
-                <wp:docPr id="8" name="Text Box 2"/>
-                <wp:cNvGraphicFramePr>
-                  <a:graphicFrameLocks xmlns:a="http://schemas.openxmlformats.org/drawingml/2006/main"/>
-                </wp:cNvGraphicFramePr>
-                <a:graphic xmlns:a="http://schemas.openxmlformats.org/drawingml/2006/main">
-                  <a:graphicData uri="http://schemas.microsoft.com/office/word/2010/wordprocessingShape">
-                    <wps:wsp>
-                      <wps:cNvSpPr txBox="1">
-                        <a:spLocks noChangeArrowheads="1"/>
-                      </wps:cNvSpPr>
-                      <wps:spPr bwMode="auto">
-                        <a:xfrm>
-                          <a:off x="0" y="0"/>
-                          <a:ext cx="3790950" cy="781050"/>
-                        </a:xfrm>
-                        <a:prstGeom prst="rect">
-                          <a:avLst/>
-                        </a:prstGeom>
-                        <a:solidFill>
-                          <a:srgbClr val="FFFFFF"/>
-                        </a:solidFill>
-                        <a:ln w="9525">
-                          <a:solidFill>
-                            <a:srgbClr val="000000"/>
-                          </a:solidFill>
-                          <a:miter lim="800000"/>
-                          <a:headEnd/>
-                          <a:tailEnd/>
-                        </a:ln>
-                      </wps:spPr>
-                      <wps:txbx>
-                        <w:txbxContent>
-                          <w:p>
-                            <w:pPr>
-                              <w:autoSpaceDE w:val="0"/>
-                              <w:autoSpaceDN w:val="0"/>
-                              <w:adjustRightInd w:val="0"/>
-                              <w:spacing w:after="0" w:line="240" w:lineRule="auto"/>
-                              <w:rPr>
-                                <w:rFonts w:ascii="Consolas" w:hAnsi="Consolas" w:cs="Consolas"/>
-                                <w:color w:val="000000"/>
-                                <w:sz w:val="19"/>
-                                <w:szCs w:val="19"/>
-                                <w:lang w:bidi="he-IL"/>
-                              </w:rPr>
-                            </w:pPr>
-                            <w:r>
-                              <w:rPr>
-                                <w:rFonts w:ascii="Consolas" w:hAnsi="Consolas" w:cs="Consolas"/>
-                                <w:color w:val="000000"/>
-                                <w:sz w:val="19"/>
-                                <w:szCs w:val="19"/>
-                                <w:lang w:bidi="he-IL"/>
-                              </w:rPr>
-                              <w:t xml:space="preserve">    </w:t>
-                            </w:r>
-                            <w:r>
-                              <w:rPr>
-                                <w:rFonts w:ascii="Consolas" w:hAnsi="Consolas" w:cs="Consolas"/>
-                                <w:color w:val="0000FF"/>
-                                <w:sz w:val="19"/>
-                                <w:szCs w:val="19"/>
-                                <w:lang w:bidi="he-IL"/>
-                              </w:rPr>
-                              <w:t>D3D12_RESOURCE_BARRIER</w:t>
-                            </w:r>
-                            <w:r>
-                              <w:rPr>
-                                <w:rFonts w:ascii="Consolas" w:hAnsi="Consolas" w:cs="Consolas"/>
-                                <w:color w:val="000000"/>
-                                <w:sz w:val="19"/>
-                                <w:szCs w:val="19"/>
-                                <w:lang w:bidi="he-IL"/>
-                              </w:rPr>
-                              <w:t xml:space="preserve"> </w:t>
-                            </w:r>
-                            <w:proofErr w:type="spellStart"/>
-                            <w:r>
-                              <w:rPr>
-                                <w:rFonts w:ascii="Consolas" w:hAnsi="Consolas" w:cs="Consolas"/>
-                                <w:color w:val="000080"/>
-                                <w:sz w:val="19"/>
-                                <w:szCs w:val="19"/>
-                                <w:lang w:bidi="he-IL"/>
-                              </w:rPr>
-                              <w:t>uavBarrier</w:t>
-                            </w:r>
-                            <w:proofErr w:type="spellEnd"/>
-                            <w:r>
-                              <w:rPr>
-                                <w:rFonts w:ascii="Consolas" w:hAnsi="Consolas" w:cs="Consolas"/>
-                                <w:color w:val="000000"/>
-                                <w:sz w:val="19"/>
-                                <w:szCs w:val="19"/>
-                                <w:lang w:bidi="he-IL"/>
-                              </w:rPr>
-                              <w:t xml:space="preserve"> = {};</w:t>
-                            </w:r>
-                          </w:p>
-                          <w:p>
-                            <w:pPr>
-                              <w:autoSpaceDE w:val="0"/>
-                              <w:autoSpaceDN w:val="0"/>
-                              <w:adjustRightInd w:val="0"/>
-                              <w:spacing w:after="0" w:line="240" w:lineRule="auto"/>
-                              <w:rPr>
-                                <w:rFonts w:ascii="Consolas" w:hAnsi="Consolas" w:cs="Consolas"/>
-                                <w:color w:val="000000"/>
-                                <w:sz w:val="19"/>
-                                <w:szCs w:val="19"/>
-                                <w:lang w:bidi="he-IL"/>
-                              </w:rPr>
-                            </w:pPr>
-                            <w:r>
-                              <w:rPr>
-                                <w:rFonts w:ascii="Consolas" w:hAnsi="Consolas" w:cs="Consolas"/>
-                                <w:color w:val="000000"/>
-                                <w:sz w:val="19"/>
-                                <w:szCs w:val="19"/>
-                                <w:lang w:bidi="he-IL"/>
-                              </w:rPr>
-                              <w:t xml:space="preserve">    </w:t>
-                            </w:r>
-                            <w:proofErr w:type="spellStart"/>
-                            <w:r>
-                              <w:rPr>
-                                <w:rFonts w:ascii="Consolas" w:hAnsi="Consolas" w:cs="Consolas"/>
-                                <w:color w:val="000080"/>
-                                <w:sz w:val="19"/>
-                                <w:szCs w:val="19"/>
-                                <w:lang w:bidi="he-IL"/>
-                              </w:rPr>
-                              <w:t>uavBarrier</w:t>
-                            </w:r>
-                            <w:r>
-                              <w:rPr>
-                                <w:rFonts w:ascii="Consolas" w:hAnsi="Consolas" w:cs="Consolas"/>
-                                <w:color w:val="000000"/>
-                                <w:sz w:val="19"/>
-                                <w:szCs w:val="19"/>
-                                <w:lang w:bidi="he-IL"/>
-                              </w:rPr>
-                              <w:t>.</w:t>
-                            </w:r>
-                            <w:r>
-                              <w:rPr>
-                                <w:rFonts w:ascii="Consolas" w:hAnsi="Consolas" w:cs="Consolas"/>
-                                <w:color w:val="000080"/>
-                                <w:sz w:val="19"/>
-                                <w:szCs w:val="19"/>
-                                <w:lang w:bidi="he-IL"/>
-                              </w:rPr>
-                              <w:t>Type</w:t>
-                            </w:r>
-                            <w:proofErr w:type="spellEnd"/>
-                            <w:r>
-                              <w:rPr>
-                                <w:rFonts w:ascii="Consolas" w:hAnsi="Consolas" w:cs="Consolas"/>
-                                <w:color w:val="000000"/>
-                                <w:sz w:val="19"/>
-                                <w:szCs w:val="19"/>
-                                <w:lang w:bidi="he-IL"/>
-                              </w:rPr>
-                              <w:t xml:space="preserve"> = </w:t>
-                            </w:r>
-                            <w:r>
-                              <w:rPr>
-                                <w:rFonts w:ascii="Consolas" w:hAnsi="Consolas" w:cs="Consolas"/>
-                                <w:color w:val="A000A0"/>
-                                <w:sz w:val="19"/>
-                                <w:szCs w:val="19"/>
-                                <w:lang w:bidi="he-IL"/>
-                              </w:rPr>
-                              <w:t>D3D12_RESOURCE_BARRIER_TYPE_UAV</w:t>
-                            </w:r>
-                            <w:r>
-                              <w:rPr>
-                                <w:rFonts w:ascii="Consolas" w:hAnsi="Consolas" w:cs="Consolas"/>
-                                <w:color w:val="000000"/>
-                                <w:sz w:val="19"/>
-                                <w:szCs w:val="19"/>
-                                <w:lang w:bidi="he-IL"/>
-                              </w:rPr>
-                              <w:t>;</w:t>
-                            </w:r>
-                          </w:p>
-                          <w:p>
-                            <w:pPr>
-                              <w:autoSpaceDE w:val="0"/>
-                              <w:autoSpaceDN w:val="0"/>
-                              <w:adjustRightInd w:val="0"/>
-                              <w:spacing w:after="0" w:line="240" w:lineRule="auto"/>
-                              <w:rPr>
-                                <w:rFonts w:ascii="Consolas" w:hAnsi="Consolas" w:cs="Consolas"/>
-                                <w:color w:val="000000"/>
-                                <w:sz w:val="19"/>
-                                <w:szCs w:val="19"/>
-                                <w:lang w:bidi="he-IL"/>
-                              </w:rPr>
-                            </w:pPr>
-                            <w:r>
-                              <w:rPr>
-                                <w:rFonts w:ascii="Consolas" w:hAnsi="Consolas" w:cs="Consolas"/>
-                                <w:color w:val="000000"/>
-                                <w:sz w:val="19"/>
-                                <w:szCs w:val="19"/>
-                                <w:lang w:bidi="he-IL"/>
-                              </w:rPr>
-                              <w:t xml:space="preserve">    </w:t>
-                            </w:r>
-                            <w:proofErr w:type="spellStart"/>
-                            <w:r>
-                              <w:rPr>
-                                <w:rFonts w:ascii="Consolas" w:hAnsi="Consolas" w:cs="Consolas"/>
-                                <w:color w:val="000080"/>
-                                <w:sz w:val="19"/>
-                                <w:szCs w:val="19"/>
-                                <w:lang w:bidi="he-IL"/>
-                              </w:rPr>
-                              <w:t>uavBarrier</w:t>
-                            </w:r>
-                            <w:r>
-                              <w:rPr>
-                                <w:rFonts w:ascii="Consolas" w:hAnsi="Consolas" w:cs="Consolas"/>
-                                <w:color w:val="000000"/>
-                                <w:sz w:val="19"/>
-                                <w:szCs w:val="19"/>
-                                <w:lang w:bidi="he-IL"/>
-                              </w:rPr>
-                              <w:t>.</w:t>
-                            </w:r>
-                            <w:r>
-                              <w:rPr>
-                                <w:rFonts w:ascii="Consolas" w:hAnsi="Consolas" w:cs="Consolas"/>
-                                <w:color w:val="000080"/>
-                                <w:sz w:val="19"/>
-                                <w:szCs w:val="19"/>
-                                <w:lang w:bidi="he-IL"/>
-                              </w:rPr>
-                              <w:t>UAV</w:t>
-                            </w:r>
-                            <w:r>
-                              <w:rPr>
-                                <w:rFonts w:ascii="Consolas" w:hAnsi="Consolas" w:cs="Consolas"/>
-                                <w:color w:val="000000"/>
-                                <w:sz w:val="19"/>
-                                <w:szCs w:val="19"/>
-                                <w:lang w:bidi="he-IL"/>
-                              </w:rPr>
-                              <w:t>.</w:t>
-                            </w:r>
-                            <w:r>
-                              <w:rPr>
-                                <w:rFonts w:ascii="Consolas" w:hAnsi="Consolas" w:cs="Consolas"/>
-                                <w:color w:val="000080"/>
-                                <w:sz w:val="19"/>
-                                <w:szCs w:val="19"/>
-                                <w:lang w:bidi="he-IL"/>
-                              </w:rPr>
-                              <w:t>pResource</w:t>
-                            </w:r>
-                            <w:proofErr w:type="spellEnd"/>
-                            <w:r>
-                              <w:rPr>
-                                <w:rFonts w:ascii="Consolas" w:hAnsi="Consolas" w:cs="Consolas"/>
-                                <w:color w:val="000000"/>
-                                <w:sz w:val="19"/>
-                                <w:szCs w:val="19"/>
-                                <w:lang w:bidi="he-IL"/>
-                              </w:rPr>
-                              <w:t xml:space="preserve"> = </w:t>
-                            </w:r>
-                            <w:proofErr w:type="spellStart"/>
-                            <w:proofErr w:type="gramStart"/>
-                            <w:r>
-                              <w:rPr>
-                                <w:rFonts w:ascii="Consolas" w:hAnsi="Consolas" w:cs="Consolas"/>
-                                <w:color w:val="000080"/>
-                                <w:sz w:val="19"/>
-                                <w:szCs w:val="19"/>
-                                <w:lang w:bidi="he-IL"/>
-                              </w:rPr>
-                              <w:t>buffers</w:t>
-                            </w:r>
-                            <w:r>
-                              <w:rPr>
-                                <w:rFonts w:ascii="Consolas" w:hAnsi="Consolas" w:cs="Consolas"/>
-                                <w:color w:val="000000"/>
-                                <w:sz w:val="19"/>
-                                <w:szCs w:val="19"/>
-                                <w:lang w:bidi="he-IL"/>
-                              </w:rPr>
-                              <w:t>.</w:t>
-                            </w:r>
-                            <w:r>
-                              <w:rPr>
-                                <w:rFonts w:ascii="Consolas" w:hAnsi="Consolas" w:cs="Consolas"/>
-                                <w:color w:val="000080"/>
-                                <w:sz w:val="19"/>
-                                <w:szCs w:val="19"/>
-                                <w:lang w:bidi="he-IL"/>
-                              </w:rPr>
-                              <w:t>pResult</w:t>
-                            </w:r>
-                            <w:proofErr w:type="spellEnd"/>
-                            <w:proofErr w:type="gramEnd"/>
-                            <w:r>
-                              <w:rPr>
-                                <w:rFonts w:ascii="Consolas" w:hAnsi="Consolas" w:cs="Consolas"/>
-                                <w:color w:val="000000"/>
-                                <w:sz w:val="19"/>
-                                <w:szCs w:val="19"/>
-                                <w:lang w:bidi="he-IL"/>
-                              </w:rPr>
-                              <w:t>;</w:t>
-                            </w:r>
-                          </w:p>
-                          <w:p>
-                            <w:r>
-                              <w:rPr>
-                                <w:rFonts w:ascii="Consolas" w:hAnsi="Consolas" w:cs="Consolas"/>
-                                <w:color w:val="000000"/>
-                                <w:sz w:val="19"/>
-                                <w:szCs w:val="19"/>
-                                <w:lang w:bidi="he-IL"/>
-                              </w:rPr>
-                              <w:t xml:space="preserve">    </w:t>
-                            </w:r>
-                            <w:proofErr w:type="spellStart"/>
-                            <w:r>
-                              <w:rPr>
-                                <w:rFonts w:ascii="Consolas" w:hAnsi="Consolas" w:cs="Consolas"/>
-                                <w:color w:val="000080"/>
-                                <w:sz w:val="19"/>
-                                <w:szCs w:val="19"/>
-                                <w:lang w:bidi="he-IL"/>
-                              </w:rPr>
-                              <w:t>pCmdList</w:t>
-                            </w:r>
-                            <w:proofErr w:type="spellEnd"/>
-                            <w:r>
-                              <w:rPr>
-                                <w:rFonts w:ascii="Consolas" w:hAnsi="Consolas" w:cs="Consolas"/>
-                                <w:color w:val="008080"/>
-                                <w:sz w:val="19"/>
-                                <w:szCs w:val="19"/>
-                                <w:lang w:bidi="he-IL"/>
-                              </w:rPr>
-                              <w:t>-&gt;</w:t>
-                            </w:r>
-                            <w:proofErr w:type="spellStart"/>
-                            <w:proofErr w:type="gramStart"/>
-                            <w:r>
-                              <w:rPr>
-                                <w:rFonts w:ascii="Consolas" w:hAnsi="Consolas" w:cs="Consolas"/>
-                                <w:color w:val="880000"/>
-                                <w:sz w:val="19"/>
-                                <w:szCs w:val="19"/>
-                                <w:lang w:bidi="he-IL"/>
-                              </w:rPr>
-                              <w:t>ResourceBarrier</w:t>
-                            </w:r>
-                            <w:proofErr w:type="spellEnd"/>
-                            <w:r>
-                              <w:rPr>
-                                <w:rFonts w:ascii="Consolas" w:hAnsi="Consolas" w:cs="Consolas"/>
-                                <w:color w:val="000000"/>
-                                <w:sz w:val="19"/>
-                                <w:szCs w:val="19"/>
-                                <w:lang w:bidi="he-IL"/>
-                              </w:rPr>
-                              <w:t>(</w:t>
-                            </w:r>
-                            <w:proofErr w:type="gramEnd"/>
-                            <w:r>
-                              <w:rPr>
-                                <w:rFonts w:ascii="Consolas" w:hAnsi="Consolas" w:cs="Consolas"/>
-                                <w:color w:val="000000"/>
-                                <w:sz w:val="19"/>
-                                <w:szCs w:val="19"/>
-                                <w:lang w:bidi="he-IL"/>
-                              </w:rPr>
-                              <w:t>1, &amp;</w:t>
-                            </w:r>
-                            <w:proofErr w:type="spellStart"/>
-                            <w:r>
-                              <w:rPr>
-                                <w:rFonts w:ascii="Consolas" w:hAnsi="Consolas" w:cs="Consolas"/>
-                                <w:color w:val="000080"/>
-                                <w:sz w:val="19"/>
-                                <w:szCs w:val="19"/>
-                                <w:lang w:bidi="he-IL"/>
-                              </w:rPr>
-                              <w:t>uavBarrier</w:t>
-                            </w:r>
-                            <w:proofErr w:type="spellEnd"/>
-                            <w:r>
-                              <w:rPr>
-                                <w:rFonts w:ascii="Consolas" w:hAnsi="Consolas" w:cs="Consolas"/>
-                                <w:color w:val="000000"/>
-                                <w:sz w:val="19"/>
-                                <w:szCs w:val="19"/>
-                                <w:lang w:bidi="he-IL"/>
-                              </w:rPr>
-                              <w:t>);</w:t>
-                            </w:r>
-                          </w:p>
-                        </w:txbxContent>
-                      </wps:txbx>
-                      <wps:bodyPr rot="0" vert="horz" wrap="square" lIns="91440" tIns="45720" rIns="91440" bIns="45720" anchor="t" anchorCtr="0">
-                        <a:noAutofit/>
-                      </wps:bodyPr>
-                    </wps:wsp>
-                  </a:graphicData>
-                </a:graphic>
-                <wp14:sizeRelH relativeFrom="margin">
-                  <wp14:pctWidth>0</wp14:pctWidth>
-                </wp14:sizeRelH>
-                <wp14:sizeRelV relativeFrom="margin">
-                  <wp14:pctHeight>0</wp14:pctHeight>
-                </wp14:sizeRelV>
-              </wp:anchor>
-            </w:drawing>
-          </mc:Choice>
-          <mc:Fallback>
-            <w:pict>
-              <v:shapetype w14:anchorId="702E1422" id="_x0000_t202" coordsize="21600,21600" o:spt="202" path="m,l,21600r21600,l21600,xe">
-                <v:stroke joinstyle="miter"/>
-                <v:path gradientshapeok="t" o:connecttype="rect"/>
-              </v:shapetype>
-              <v:shape id="_x0000_s1033" type="#_x0000_t202" style="position:absolute;margin-left:0;margin-top:1.15pt;width:298.5pt;height:61.5pt;z-index:251675648;visibility:visible;mso-wrap-style:square;mso-width-percent:0;mso-height-percent:0;mso-wrap-distance-left:9pt;mso-wrap-distance-top:3.6pt;mso-wrap-distance-right:9pt;mso-wrap-distance-bottom:3.6pt;mso-position-horizontal:left;mso-position-horizontal-relative:margin;mso-position-vertical:absolute;mso-position-vertical-relative:text;mso-width-percent:0;mso-height-percent:0;mso-width-relative:margin;mso-height-relative:margin;v-text-anchor:top" o:gfxdata="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">
-                <v:textbox>
-                  <w:txbxContent>
-                    <w:p>
-                      <w:pPr>
-                        <w:autoSpaceDE w:val="0"/>
-                        <w:autoSpaceDN w:val="0"/>
-                        <w:adjustRightInd w:val="0"/>
-                        <w:spacing w:after="0" w:line="240" w:lineRule="auto"/>
-                        <w:rPr>
-                          <w:rFonts w:ascii="Consolas" w:hAnsi="Consolas" w:cs="Consolas"/>
-                          <w:color w:val="000000"/>
-                          <w:sz w:val="19"/>
-                          <w:szCs w:val="19"/>
-                          <w:lang w:bidi="he-IL"/>
-                        </w:rPr>
-                      </w:pPr>
-                      <w:r>
-                        <w:rPr>
-                          <w:rFonts w:ascii="Consolas" w:hAnsi="Consolas" w:cs="Consolas"/>
-                          <w:color w:val="000000"/>
-                          <w:sz w:val="19"/>
-                          <w:szCs w:val="19"/>
-                          <w:lang w:bidi="he-IL"/>
-                        </w:rPr>
-                        <w:t xml:space="preserve">    </w:t>
-                      </w:r>
-                      <w:r>
-                        <w:rPr>
-                          <w:rFonts w:ascii="Consolas" w:hAnsi="Consolas" w:cs="Consolas"/>
-                          <w:color w:val="0000FF"/>
-                          <w:sz w:val="19"/>
-                          <w:szCs w:val="19"/>
-                          <w:lang w:bidi="he-IL"/>
-                        </w:rPr>
-                        <w:t>D3D12_RESOURCE_BARRIER</w:t>
-                      </w:r>
-                      <w:r>
-                        <w:rPr>
-                          <w:rFonts w:ascii="Consolas" w:hAnsi="Consolas" w:cs="Consolas"/>
-                          <w:color w:val="000000"/>
-                          <w:sz w:val="19"/>
-                          <w:szCs w:val="19"/>
-                          <w:lang w:bidi="he-IL"/>
-                        </w:rPr>
-                        <w:t xml:space="preserve"> </w:t>
-                      </w:r>
-                      <w:proofErr w:type="spellStart"/>
-                      <w:r>
-                        <w:rPr>
-                          <w:rFonts w:ascii="Consolas" w:hAnsi="Consolas" w:cs="Consolas"/>
-                          <w:color w:val="000080"/>
-                          <w:sz w:val="19"/>
-                          <w:szCs w:val="19"/>
-                          <w:lang w:bidi="he-IL"/>
-                        </w:rPr>
-                        <w:t>uavBarrier</w:t>
-                      </w:r>
-                      <w:proofErr w:type="spellEnd"/>
-                      <w:r>
-                        <w:rPr>
-                          <w:rFonts w:ascii="Consolas" w:hAnsi="Consolas" w:cs="Consolas"/>
-                          <w:color w:val="000000"/>
-                          <w:sz w:val="19"/>
-                          <w:szCs w:val="19"/>
-                          <w:lang w:bidi="he-IL"/>
-                        </w:rPr>
-                        <w:t xml:space="preserve"> = {};</w:t>
-                      </w:r>
-                    </w:p>
-                    <w:p>
-                      <w:pPr>
-                        <w:autoSpaceDE w:val="0"/>
-                        <w:autoSpaceDN w:val="0"/>
-                        <w:adjustRightInd w:val="0"/>
-                        <w:spacing w:after="0" w:line="240" w:lineRule="auto"/>
-                        <w:rPr>
-                          <w:rFonts w:ascii="Consolas" w:hAnsi="Consolas" w:cs="Consolas"/>
-                          <w:color w:val="000000"/>
-                          <w:sz w:val="19"/>
-                          <w:szCs w:val="19"/>
-                          <w:lang w:bidi="he-IL"/>
-                        </w:rPr>
-                      </w:pPr>
-                      <w:r>
-                        <w:rPr>
-                          <w:rFonts w:ascii="Consolas" w:hAnsi="Consolas" w:cs="Consolas"/>
-                          <w:color w:val="000000"/>
-                          <w:sz w:val="19"/>
-                          <w:szCs w:val="19"/>
-                          <w:lang w:bidi="he-IL"/>
-                        </w:rPr>
-                        <w:t xml:space="preserve">    </w:t>
-                      </w:r>
-                      <w:proofErr w:type="spellStart"/>
-                      <w:r>
-                        <w:rPr>
-                          <w:rFonts w:ascii="Consolas" w:hAnsi="Consolas" w:cs="Consolas"/>
-                          <w:color w:val="000080"/>
-                          <w:sz w:val="19"/>
-                          <w:szCs w:val="19"/>
-                          <w:lang w:bidi="he-IL"/>
-                        </w:rPr>
-                        <w:t>uavBarrier</w:t>
-                      </w:r>
-                      <w:r>
-                        <w:rPr>
-                          <w:rFonts w:ascii="Consolas" w:hAnsi="Consolas" w:cs="Consolas"/>
-                          <w:color w:val="000000"/>
-                          <w:sz w:val="19"/>
-                          <w:szCs w:val="19"/>
-                          <w:lang w:bidi="he-IL"/>
-                        </w:rPr>
-                        <w:t>.</w:t>
-                      </w:r>
-                      <w:r>
-                        <w:rPr>
-                          <w:rFonts w:ascii="Consolas" w:hAnsi="Consolas" w:cs="Consolas"/>
-                          <w:color w:val="000080"/>
-                          <w:sz w:val="19"/>
-                          <w:szCs w:val="19"/>
-                          <w:lang w:bidi="he-IL"/>
-                        </w:rPr>
-                        <w:t>Type</w:t>
-                      </w:r>
-                      <w:proofErr w:type="spellEnd"/>
-                      <w:r>
-                        <w:rPr>
-                          <w:rFonts w:ascii="Consolas" w:hAnsi="Consolas" w:cs="Consolas"/>
-                          <w:color w:val="000000"/>
-                          <w:sz w:val="19"/>
-                          <w:szCs w:val="19"/>
-                          <w:lang w:bidi="he-IL"/>
-                        </w:rPr>
-                        <w:t xml:space="preserve"> = </w:t>
-                      </w:r>
-                      <w:r>
-                        <w:rPr>
-                          <w:rFonts w:ascii="Consolas" w:hAnsi="Consolas" w:cs="Consolas"/>
-                          <w:color w:val="A000A0"/>
-                          <w:sz w:val="19"/>
-                          <w:szCs w:val="19"/>
-                          <w:lang w:bidi="he-IL"/>
-                        </w:rPr>
-                        <w:t>D3D12_RESOURCE_BARRIER_TYPE_UAV</w:t>
-                      </w:r>
-                      <w:r>
-                        <w:rPr>
-                          <w:rFonts w:ascii="Consolas" w:hAnsi="Consolas" w:cs="Consolas"/>
-                          <w:color w:val="000000"/>
-                          <w:sz w:val="19"/>
-                          <w:szCs w:val="19"/>
-                          <w:lang w:bidi="he-IL"/>
-                        </w:rPr>
-                        <w:t>;</w:t>
-                      </w:r>
-                    </w:p>
-                    <w:p>
-                      <w:pPr>
-                        <w:autoSpaceDE w:val="0"/>
-                        <w:autoSpaceDN w:val="0"/>
-                        <w:adjustRightInd w:val="0"/>
-                        <w:spacing w:after="0" w:line="240" w:lineRule="auto"/>
-                        <w:rPr>
-                          <w:rFonts w:ascii="Consolas" w:hAnsi="Consolas" w:cs="Consolas"/>
-                          <w:color w:val="000000"/>
-                          <w:sz w:val="19"/>
-                          <w:szCs w:val="19"/>
-                          <w:lang w:bidi="he-IL"/>
-                        </w:rPr>
-                      </w:pPr>
-                      <w:r>
-                        <w:rPr>
-                          <w:rFonts w:ascii="Consolas" w:hAnsi="Consolas" w:cs="Consolas"/>
-                          <w:color w:val="000000"/>
-                          <w:sz w:val="19"/>
-                          <w:szCs w:val="19"/>
-                          <w:lang w:bidi="he-IL"/>
-                        </w:rPr>
-                        <w:t xml:space="preserve">    </w:t>
-                      </w:r>
-                      <w:proofErr w:type="spellStart"/>
-                      <w:r>
-                        <w:rPr>
-                          <w:rFonts w:ascii="Consolas" w:hAnsi="Consolas" w:cs="Consolas"/>
-                          <w:color w:val="000080"/>
-                          <w:sz w:val="19"/>
-                          <w:szCs w:val="19"/>
-                          <w:lang w:bidi="he-IL"/>
-                        </w:rPr>
-                        <w:t>uavBarrier</w:t>
-                      </w:r>
-                      <w:r>
-                        <w:rPr>
-                          <w:rFonts w:ascii="Consolas" w:hAnsi="Consolas" w:cs="Consolas"/>
-                          <w:color w:val="000000"/>
-                          <w:sz w:val="19"/>
-                          <w:szCs w:val="19"/>
-                          <w:lang w:bidi="he-IL"/>
-                        </w:rPr>
-                        <w:t>.</w:t>
-                      </w:r>
-                      <w:r>
-                        <w:rPr>
-                          <w:rFonts w:ascii="Consolas" w:hAnsi="Consolas" w:cs="Consolas"/>
-                          <w:color w:val="000080"/>
-                          <w:sz w:val="19"/>
-                          <w:szCs w:val="19"/>
-                          <w:lang w:bidi="he-IL"/>
-                        </w:rPr>
-                        <w:t>UAV</w:t>
-                      </w:r>
-                      <w:r>
-                        <w:rPr>
-                          <w:rFonts w:ascii="Consolas" w:hAnsi="Consolas" w:cs="Consolas"/>
-                          <w:color w:val="000000"/>
-                          <w:sz w:val="19"/>
-                          <w:szCs w:val="19"/>
-                          <w:lang w:bidi="he-IL"/>
-                        </w:rPr>
-                        <w:t>.</w:t>
-                      </w:r>
-                      <w:r>
-                        <w:rPr>
-                          <w:rFonts w:ascii="Consolas" w:hAnsi="Consolas" w:cs="Consolas"/>
-                          <w:color w:val="000080"/>
-                          <w:sz w:val="19"/>
-                          <w:szCs w:val="19"/>
-                          <w:lang w:bidi="he-IL"/>
-                        </w:rPr>
-                        <w:t>pResource</w:t>
-                      </w:r>
-                      <w:proofErr w:type="spellEnd"/>
-                      <w:r>
-                        <w:rPr>
-                          <w:rFonts w:ascii="Consolas" w:hAnsi="Consolas" w:cs="Consolas"/>
-                          <w:color w:val="000000"/>
-                          <w:sz w:val="19"/>
-                          <w:szCs w:val="19"/>
-                          <w:lang w:bidi="he-IL"/>
-                        </w:rPr>
-                        <w:t xml:space="preserve"> = </w:t>
-                      </w:r>
-                      <w:proofErr w:type="spellStart"/>
-                      <w:proofErr w:type="gramStart"/>
-                      <w:r>
-                        <w:rPr>
-                          <w:rFonts w:ascii="Consolas" w:hAnsi="Consolas" w:cs="Consolas"/>
-                          <w:color w:val="000080"/>
-                          <w:sz w:val="19"/>
-                          <w:szCs w:val="19"/>
-                          <w:lang w:bidi="he-IL"/>
-                        </w:rPr>
-                        <w:t>buffers</w:t>
-                      </w:r>
-                      <w:r>
-                        <w:rPr>
-                          <w:rFonts w:ascii="Consolas" w:hAnsi="Consolas" w:cs="Consolas"/>
-                          <w:color w:val="000000"/>
-                          <w:sz w:val="19"/>
-                          <w:szCs w:val="19"/>
-                          <w:lang w:bidi="he-IL"/>
-                        </w:rPr>
-                        <w:t>.</w:t>
-                      </w:r>
-                      <w:r>
-                        <w:rPr>
-                          <w:rFonts w:ascii="Consolas" w:hAnsi="Consolas" w:cs="Consolas"/>
-                          <w:color w:val="000080"/>
-                          <w:sz w:val="19"/>
-                          <w:szCs w:val="19"/>
-                          <w:lang w:bidi="he-IL"/>
-                        </w:rPr>
-                        <w:t>pResult</w:t>
-                      </w:r>
-                      <w:proofErr w:type="spellEnd"/>
-                      <w:proofErr w:type="gramEnd"/>
-                      <w:r>
-                        <w:rPr>
-                          <w:rFonts w:ascii="Consolas" w:hAnsi="Consolas" w:cs="Consolas"/>
-                          <w:color w:val="000000"/>
-                          <w:sz w:val="19"/>
-                          <w:szCs w:val="19"/>
-                          <w:lang w:bidi="he-IL"/>
-                        </w:rPr>
-                        <w:t>;</w:t>
-                      </w:r>
-                    </w:p>
-                    <w:p>
-                      <w:r>
-                        <w:rPr>
-                          <w:rFonts w:ascii="Consolas" w:hAnsi="Consolas" w:cs="Consolas"/>
-                          <w:color w:val="000000"/>
-                          <w:sz w:val="19"/>
-                          <w:szCs w:val="19"/>
-                          <w:lang w:bidi="he-IL"/>
-                        </w:rPr>
-                        <w:t xml:space="preserve">    </w:t>
-                      </w:r>
-                      <w:proofErr w:type="spellStart"/>
-                      <w:r>
-                        <w:rPr>
-                          <w:rFonts w:ascii="Consolas" w:hAnsi="Consolas" w:cs="Consolas"/>
-                          <w:color w:val="000080"/>
-                          <w:sz w:val="19"/>
-                          <w:szCs w:val="19"/>
-                          <w:lang w:bidi="he-IL"/>
-                        </w:rPr>
-                        <w:t>pCmdList</w:t>
-                      </w:r>
-                      <w:proofErr w:type="spellEnd"/>
-                      <w:r>
-                        <w:rPr>
-                          <w:rFonts w:ascii="Consolas" w:hAnsi="Consolas" w:cs="Consolas"/>
-                          <w:color w:val="008080"/>
-                          <w:sz w:val="19"/>
-                          <w:szCs w:val="19"/>
-                          <w:lang w:bidi="he-IL"/>
-                        </w:rPr>
-                        <w:t>-&gt;</w:t>
-                      </w:r>
-                      <w:proofErr w:type="spellStart"/>
-                      <w:proofErr w:type="gramStart"/>
-                      <w:r>
-                        <w:rPr>
-                          <w:rFonts w:ascii="Consolas" w:hAnsi="Consolas" w:cs="Consolas"/>
-                          <w:color w:val="880000"/>
-                          <w:sz w:val="19"/>
-                          <w:szCs w:val="19"/>
-                          <w:lang w:bidi="he-IL"/>
-                        </w:rPr>
-                        <w:t>ResourceBarrier</w:t>
-                      </w:r>
-                      <w:proofErr w:type="spellEnd"/>
-                      <w:r>
-                        <w:rPr>
-                          <w:rFonts w:ascii="Consolas" w:hAnsi="Consolas" w:cs="Consolas"/>
-                          <w:color w:val="000000"/>
-                          <w:sz w:val="19"/>
-                          <w:szCs w:val="19"/>
-                          <w:lang w:bidi="he-IL"/>
-                        </w:rPr>
-                        <w:t>(</w:t>
-                      </w:r>
-                      <w:proofErr w:type="gramEnd"/>
-                      <w:r>
-                        <w:rPr>
-                          <w:rFonts w:ascii="Consolas" w:hAnsi="Consolas" w:cs="Consolas"/>
-                          <w:color w:val="000000"/>
-                          <w:sz w:val="19"/>
-                          <w:szCs w:val="19"/>
-                          <w:lang w:bidi="he-IL"/>
-                        </w:rPr>
-                        <w:t>1, &amp;</w:t>
-                      </w:r>
-                      <w:proofErr w:type="spellStart"/>
-                      <w:r>
-                        <w:rPr>
-                          <w:rFonts w:ascii="Consolas" w:hAnsi="Consolas" w:cs="Consolas"/>
-                          <w:color w:val="000080"/>
-                          <w:sz w:val="19"/>
-                          <w:szCs w:val="19"/>
-                          <w:lang w:bidi="he-IL"/>
-                        </w:rPr>
-                        <w:t>uavBarrier</w:t>
-                      </w:r>
-                      <w:proofErr w:type="spellEnd"/>
-                      <w:r>
-                        <w:rPr>
-                          <w:rFonts w:ascii="Consolas" w:hAnsi="Consolas" w:cs="Consolas"/>
-                          <w:color w:val="000000"/>
-                          <w:sz w:val="19"/>
-                          <w:szCs w:val="19"/>
-                          <w:lang w:bidi="he-IL"/>
-                        </w:rPr>
-                        <w:t>);</w:t>
-                      </w:r>
-                    </w:p>
-                  </w:txbxContent>
-                </v:textbox>
-                <w10:wrap type="square" anchorx="margin"/>
-              </v:shape>
-            </w:pict>
-          </mc:Fallback>
-        </mc:AlternateContent>
-      </w:r>
-    </w:p>
-    <w:p/>
-    <w:p>
-      <w:pPr>
-        <w:pStyle w:val="Heading1"/>
-      </w:pPr>
     </w:p>
     <w:p>
       <w:pPr>
@@ -12574,6 +12641,7 @@
           <w:noProof/>
           <w:lang w:bidi="he-IL"/>
         </w:rPr>
+        <w:lastRenderedPageBreak/>
         <mc:AlternateContent>
           <mc:Choice Requires="wps">
             <w:drawing>
@@ -12848,7 +12916,7 @@
           </mc:Choice>
           <mc:Fallback>
             <w:pict>
-              <v:shape w14:anchorId="56093B06" id="_x0000_s1033" type="#_x0000_t202" style="position:absolute;margin-left:-27.1pt;margin-top:44.05pt;width:549.5pt;height:36.25pt;z-index:251667456;visibility:visible;mso-wrap-style:square;mso-width-percent:0;mso-height-percent:0;mso-wrap-distance-left:9pt;mso-wrap-distance-top:3.6pt;mso-wrap-distance-right:9pt;mso-wrap-distance-bottom:3.6pt;mso-position-horizontal:absolute;mso-position-horizontal-relative:text;mso-position-vertical:absolute;mso-position-vertical-relative:text;mso-width-percent:0;mso-height-percent:0;mso-width-relative:margin;mso-height-relative:margin;v-text-anchor:top" o:gfxdata="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">
+              <v:shape w14:anchorId="56093B06" id="_x0000_s1034" type="#_x0000_t202" style="position:absolute;margin-left:-27.1pt;margin-top:44.05pt;width:549.5pt;height:36.25pt;z-index:251667456;visibility:visible;mso-wrap-style:square;mso-width-percent:0;mso-height-percent:0;mso-wrap-distance-left:9pt;mso-wrap-distance-top:3.6pt;mso-wrap-distance-right:9pt;mso-wrap-distance-bottom:3.6pt;mso-position-horizontal:absolute;mso-position-horizontal-relative:text;mso-position-vertical:absolute;mso-position-vertical-relative:text;mso-width-percent:0;mso-height-percent:0;mso-width-relative:margin;mso-height-relative:margin;v-text-anchor:top" o:gfxdata="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">
                 <v:textbox>
                   <w:txbxContent>
                     <w:p>
@@ -14583,7 +14651,7 @@
 </file>
 
 <file path=customXml/itemProps1.xml><?xml version="1.0" encoding="utf-8"?>
-<ds:datastoreItem xmlns:ds="http://schemas.openxmlformats.org/officeDocument/2006/customXml" ds:itemID="{F09DD37A-12BF-4972-8B0F-C83064FC6227}">
+<ds:datastoreItem xmlns:ds="http://schemas.openxmlformats.org/officeDocument/2006/customXml" ds:itemID="{FC4CD0B4-8D41-4AA5-A433-9F8C5D1EE062}">
   <ds:schemaRefs>
     <ds:schemaRef ds:uri="http://schemas.openxmlformats.org/officeDocument/2006/bibliography"/>
   </ds:schemaRefs>

</xml_diff>